<commit_message>
Exemplos MER e SQL
</commit_message>
<xml_diff>
--- a/004-Banco de dados/000-Exercícios/Lista de Exercícios 001 - Banco de Dados - Modelagem.docx
+++ b/004-Banco de dados/000-Exercícios/Lista de Exercícios 001 - Banco de Dados - Modelagem.docx
@@ -353,8 +353,6 @@
         <w:pStyle w:val="PargrafodaLista"/>
         <w:jc w:val="both"/>
       </w:pPr>
-      <w:bookmarkStart w:id="0" w:name="_GoBack"/>
-      <w:bookmarkEnd w:id="0"/>
     </w:p>
     <w:p>
       <w:pPr>
@@ -1178,1703 +1176,111 @@
           <w:color w:val="76923C" w:themeColor="accent3" w:themeShade="BF"/>
         </w:rPr>
       </w:pPr>
-    </w:p>
-    <w:p>
-      <w:pPr>
-        <w:pStyle w:val="PargrafodaLista"/>
-        <w:jc w:val="both"/>
-      </w:pPr>
-    </w:p>
-    <w:p>
-      <w:pPr>
-        <w:pStyle w:val="PargrafodaLista"/>
-        <w:jc w:val="both"/>
-      </w:pPr>
-    </w:p>
-    <w:p>
-      <w:pPr>
-        <w:pStyle w:val="PargrafodaLista"/>
-        <w:numPr>
-          <w:ilvl w:val="0"/>
-          <w:numId w:val="1"/>
-        </w:numPr>
-        <w:autoSpaceDE w:val="0"/>
-        <w:autoSpaceDN w:val="0"/>
-        <w:adjustRightInd w:val="0"/>
-        <w:spacing w:after="0" w:line="240" w:lineRule="auto"/>
-        <w:jc w:val="both"/>
-      </w:pPr>
-      <w:r>
-        <w:t xml:space="preserve">Uma </w:t>
-      </w:r>
-      <w:r>
-        <w:rPr>
-          <w:highlight w:val="yellow"/>
-        </w:rPr>
-        <w:t>floricultura</w:t>
-      </w:r>
-      <w:r>
-        <w:t xml:space="preserve"> deseja informatizar suas </w:t>
-      </w:r>
-      <w:r>
-        <w:rPr>
-          <w:highlight w:val="yellow"/>
-        </w:rPr>
-        <w:t>operações</w:t>
-      </w:r>
-      <w:r>
-        <w:t xml:space="preserve">. Inicialmente, deseja manter um </w:t>
-      </w:r>
-      <w:r>
-        <w:rPr>
-          <w:highlight w:val="yellow"/>
-        </w:rPr>
-        <w:t>cadastro</w:t>
-      </w:r>
-      <w:r>
-        <w:t xml:space="preserve"> de todos os seus </w:t>
-      </w:r>
-      <w:r>
-        <w:rPr>
-          <w:highlight w:val="yellow"/>
-        </w:rPr>
-        <w:t>clientes</w:t>
-      </w:r>
-      <w:r>
-        <w:t xml:space="preserve">, mantendo </w:t>
-      </w:r>
-      <w:r>
-        <w:rPr>
-          <w:highlight w:val="yellow"/>
-        </w:rPr>
-        <w:t>informações</w:t>
-      </w:r>
-      <w:r>
-        <w:t xml:space="preserve"> como: </w:t>
-      </w:r>
-      <w:r>
-        <w:rPr>
-          <w:highlight w:val="yellow"/>
-        </w:rPr>
-        <w:t>RG</w:t>
-      </w:r>
-      <w:r>
-        <w:t xml:space="preserve">, </w:t>
-      </w:r>
-      <w:r>
-        <w:rPr>
-          <w:highlight w:val="yellow"/>
-        </w:rPr>
-        <w:t>nome</w:t>
-      </w:r>
-      <w:r>
-        <w:t xml:space="preserve">, </w:t>
-      </w:r>
-      <w:r>
-        <w:rPr>
-          <w:highlight w:val="yellow"/>
-        </w:rPr>
-        <w:t>telefone</w:t>
-      </w:r>
-      <w:r>
-        <w:t xml:space="preserve"> e </w:t>
-      </w:r>
-      <w:r>
-        <w:rPr>
-          <w:highlight w:val="yellow"/>
-        </w:rPr>
-        <w:t>endereço</w:t>
-      </w:r>
-      <w:r>
-        <w:t xml:space="preserve">. Deseja também manter um </w:t>
-      </w:r>
-      <w:r>
-        <w:rPr>
-          <w:highlight w:val="yellow"/>
-        </w:rPr>
-        <w:t>cadastro</w:t>
-      </w:r>
-      <w:r>
-        <w:t xml:space="preserve"> contendo </w:t>
-      </w:r>
-      <w:r>
-        <w:rPr>
-          <w:highlight w:val="yellow"/>
-        </w:rPr>
-        <w:t>informações</w:t>
-      </w:r>
-      <w:r>
-        <w:t xml:space="preserve"> sobre os </w:t>
-      </w:r>
-      <w:r>
-        <w:rPr>
-          <w:highlight w:val="yellow"/>
-        </w:rPr>
-        <w:t>produtos</w:t>
-      </w:r>
-      <w:r>
-        <w:t xml:space="preserve"> que vende, tais como: </w:t>
-      </w:r>
-      <w:r>
-        <w:rPr>
-          <w:highlight w:val="yellow"/>
-        </w:rPr>
-        <w:t>nome do produto</w:t>
-      </w:r>
-      <w:r>
-        <w:t xml:space="preserve">, </w:t>
-      </w:r>
-      <w:r>
-        <w:rPr>
-          <w:highlight w:val="yellow"/>
-        </w:rPr>
-        <w:t>tipo</w:t>
-      </w:r>
-      <w:r>
-        <w:t xml:space="preserve"> (</w:t>
-      </w:r>
-      <w:r>
-        <w:rPr>
-          <w:highlight w:val="yellow"/>
-        </w:rPr>
-        <w:t>flor</w:t>
-      </w:r>
-      <w:r>
-        <w:t xml:space="preserve">, </w:t>
-      </w:r>
-      <w:r>
-        <w:rPr>
-          <w:highlight w:val="yellow"/>
-        </w:rPr>
-        <w:t>vaso</w:t>
-      </w:r>
-      <w:r>
-        <w:t xml:space="preserve">, </w:t>
-      </w:r>
-      <w:r>
-        <w:rPr>
-          <w:highlight w:val="yellow"/>
-        </w:rPr>
-        <w:t>planta</w:t>
-      </w:r>
-      <w:r>
-        <w:t xml:space="preserve">,...), </w:t>
-      </w:r>
-      <w:r>
-        <w:rPr>
-          <w:highlight w:val="yellow"/>
-        </w:rPr>
-        <w:t>preço</w:t>
-      </w:r>
-      <w:r>
-        <w:t xml:space="preserve"> e </w:t>
-      </w:r>
-      <w:r>
-        <w:rPr>
-          <w:highlight w:val="yellow"/>
-        </w:rPr>
-        <w:t>quantidade em estoque</w:t>
-      </w:r>
-      <w:r>
-        <w:t xml:space="preserve">. Quando um </w:t>
-      </w:r>
-      <w:r>
-        <w:rPr>
-          <w:highlight w:val="yellow"/>
-        </w:rPr>
-        <w:t>cliente</w:t>
-      </w:r>
-      <w:r>
-        <w:t xml:space="preserve"> faz uma </w:t>
-      </w:r>
-      <w:r>
-        <w:rPr>
-          <w:highlight w:val="yellow"/>
-        </w:rPr>
-        <w:t>compra</w:t>
-      </w:r>
-      <w:r>
-        <w:t xml:space="preserve">, a mesma é armazenada, mantendo </w:t>
-      </w:r>
-      <w:r>
-        <w:rPr>
-          <w:highlight w:val="yellow"/>
-        </w:rPr>
-        <w:t>informação</w:t>
-      </w:r>
-      <w:r>
-        <w:t xml:space="preserve"> sobre o </w:t>
-      </w:r>
-      <w:r>
-        <w:rPr>
-          <w:highlight w:val="yellow"/>
-        </w:rPr>
-        <w:t>cliente</w:t>
-      </w:r>
-      <w:r>
-        <w:t xml:space="preserve"> que fez a </w:t>
-      </w:r>
-      <w:r>
-        <w:rPr>
-          <w:highlight w:val="yellow"/>
-        </w:rPr>
-        <w:t>compra</w:t>
-      </w:r>
-      <w:r>
-        <w:t xml:space="preserve">, a </w:t>
-      </w:r>
-      <w:r>
-        <w:rPr>
-          <w:highlight w:val="yellow"/>
-        </w:rPr>
-        <w:t>data da compra</w:t>
-      </w:r>
-      <w:r>
-        <w:t xml:space="preserve">, o </w:t>
-      </w:r>
-      <w:r>
-        <w:rPr>
-          <w:highlight w:val="yellow"/>
-        </w:rPr>
-        <w:t>valor total</w:t>
-      </w:r>
-      <w:r>
-        <w:t xml:space="preserve"> e os </w:t>
-      </w:r>
-      <w:r>
-        <w:rPr>
-          <w:highlight w:val="yellow"/>
-        </w:rPr>
-        <w:t>produtos</w:t>
-      </w:r>
-      <w:r>
-        <w:t xml:space="preserve"> comprados.</w:t>
-      </w:r>
-    </w:p>
-    <w:p>
-      <w:pPr>
-        <w:pStyle w:val="PargrafodaLista"/>
-      </w:pPr>
-    </w:p>
-    <w:p>
-      <w:pPr>
-        <w:ind w:firstLine="708"/>
-        <w:jc w:val="both"/>
-      </w:pPr>
-      <w:r>
-        <w:t xml:space="preserve">1.Destacar e filtrar os substantivos </w:t>
-      </w:r>
-    </w:p>
-    <w:p>
-      <w:pPr>
-        <w:pStyle w:val="PargrafodaLista"/>
-      </w:pPr>
-      <w:r>
-        <w:rPr>
-          <w:strike/>
-        </w:rPr>
-        <w:t>Floricultura</w:t>
-      </w:r>
-      <w:r>
-        <w:t xml:space="preserve">, </w:t>
-      </w:r>
-      <w:r>
-        <w:rPr>
-          <w:strike/>
-          <w:color w:val="FF0000"/>
-        </w:rPr>
-        <w:t>operações</w:t>
-      </w:r>
-      <w:r>
-        <w:t xml:space="preserve">, </w:t>
-      </w:r>
-      <w:r>
-        <w:rPr>
-          <w:strike/>
-          <w:color w:val="FF0000"/>
-        </w:rPr>
-        <w:t>cadastro</w:t>
-      </w:r>
-      <w:r>
-        <w:t xml:space="preserve">, clientes, </w:t>
-      </w:r>
-      <w:r>
-        <w:rPr>
-          <w:strike/>
-          <w:color w:val="FF0000"/>
-        </w:rPr>
-        <w:t>informações</w:t>
-      </w:r>
-      <w:r>
-        <w:t xml:space="preserve">, RG, Nome, Telefone, endereço, produtos, nome do produto, tipo, </w:t>
-      </w:r>
-      <w:r>
-        <w:rPr>
-          <w:strike/>
-          <w:color w:val="FF0000"/>
-        </w:rPr>
-        <w:t>flor, vaso, planta</w:t>
-      </w:r>
-      <w:r>
-        <w:t xml:space="preserve">, preço, quantidade em estoque, compra, data da compra, valor total </w:t>
-      </w:r>
-    </w:p>
-    <w:p>
-      <w:pPr>
-        <w:pStyle w:val="PargrafodaLista"/>
-      </w:pPr>
-      <w:r>
-        <w:t xml:space="preserve"> </w:t>
-      </w:r>
-    </w:p>
-    <w:p>
-      <w:pPr>
-        <w:pStyle w:val="PargrafodaLista"/>
-        <w:rPr>
-          <w:color w:val="76923C" w:themeColor="accent3" w:themeShade="BF"/>
-        </w:rPr>
-      </w:pPr>
-      <w:r>
-        <w:rPr>
-          <w:color w:val="76923C" w:themeColor="accent3" w:themeShade="BF"/>
-        </w:rPr>
-        <w:t xml:space="preserve">clientes, RG, Nome, Telefone, endereço, produtos, nome do produto, tipo, preço, quantidade em estoque, compra, data da compra, valor total </w:t>
-      </w:r>
-    </w:p>
-    <w:p>
-      <w:pPr>
-        <w:pStyle w:val="PargrafodaLista"/>
-        <w:rPr>
-          <w:color w:val="76923C" w:themeColor="accent3" w:themeShade="BF"/>
-        </w:rPr>
-      </w:pPr>
-    </w:p>
-    <w:p>
-      <w:pPr>
-        <w:autoSpaceDE w:val="0"/>
-        <w:autoSpaceDN w:val="0"/>
-        <w:adjustRightInd w:val="0"/>
-        <w:spacing w:after="0" w:line="240" w:lineRule="auto"/>
-        <w:ind w:left="705"/>
-        <w:jc w:val="both"/>
-        <w:rPr>
-          <w:color w:val="76923C" w:themeColor="accent3" w:themeShade="BF"/>
-        </w:rPr>
-      </w:pPr>
-      <w:r>
-        <w:rPr>
-          <w:color w:val="76923C" w:themeColor="accent3" w:themeShade="BF"/>
-        </w:rPr>
-        <w:t xml:space="preserve">2. Identificar Entidades e Atributos </w:t>
-      </w:r>
-    </w:p>
-    <w:p>
-      <w:pPr>
-        <w:pStyle w:val="PargrafodaLista"/>
-        <w:rPr>
-          <w:color w:val="76923C" w:themeColor="accent3" w:themeShade="BF"/>
-        </w:rPr>
-      </w:pPr>
-    </w:p>
-    <w:p>
-      <w:pPr>
-        <w:pStyle w:val="PargrafodaLista"/>
-        <w:rPr>
-          <w:color w:val="76923C" w:themeColor="accent3" w:themeShade="BF"/>
-        </w:rPr>
-      </w:pPr>
-      <w:r>
-        <w:rPr>
-          <w:color w:val="FFC000"/>
-        </w:rPr>
-        <w:t>Cliente</w:t>
-      </w:r>
-      <w:r>
-        <w:rPr>
-          <w:color w:val="76923C" w:themeColor="accent3" w:themeShade="BF"/>
-        </w:rPr>
-        <w:t xml:space="preserve"> (id, RG, Nome, Telefone, </w:t>
-      </w:r>
-      <w:proofErr w:type="spellStart"/>
-      <w:r>
-        <w:rPr>
-          <w:color w:val="76923C" w:themeColor="accent3" w:themeShade="BF"/>
-        </w:rPr>
-        <w:t>Endereco</w:t>
-      </w:r>
-      <w:proofErr w:type="spellEnd"/>
-      <w:r>
-        <w:rPr>
-          <w:color w:val="76923C" w:themeColor="accent3" w:themeShade="BF"/>
-        </w:rPr>
-        <w:t>)</w:t>
-      </w:r>
-    </w:p>
-    <w:p>
-      <w:pPr>
-        <w:pStyle w:val="PargrafodaLista"/>
-        <w:rPr>
-          <w:color w:val="76923C" w:themeColor="accent3" w:themeShade="BF"/>
-        </w:rPr>
-      </w:pPr>
-      <w:r>
-        <w:rPr>
-          <w:color w:val="FFC000"/>
-        </w:rPr>
-        <w:t xml:space="preserve">Produto </w:t>
-      </w:r>
-      <w:r>
-        <w:rPr>
-          <w:color w:val="76923C" w:themeColor="accent3" w:themeShade="BF"/>
-        </w:rPr>
-        <w:t xml:space="preserve">(id, </w:t>
-      </w:r>
-      <w:proofErr w:type="spellStart"/>
-      <w:r>
-        <w:rPr>
-          <w:color w:val="76923C" w:themeColor="accent3" w:themeShade="BF"/>
-        </w:rPr>
-        <w:t>descricao</w:t>
-      </w:r>
-      <w:proofErr w:type="spellEnd"/>
-      <w:r>
-        <w:rPr>
-          <w:color w:val="76923C" w:themeColor="accent3" w:themeShade="BF"/>
-        </w:rPr>
-        <w:t xml:space="preserve">, tipo, </w:t>
-      </w:r>
-      <w:proofErr w:type="spellStart"/>
-      <w:r>
-        <w:rPr>
-          <w:color w:val="76923C" w:themeColor="accent3" w:themeShade="BF"/>
-        </w:rPr>
-        <w:t>preco</w:t>
-      </w:r>
-      <w:proofErr w:type="spellEnd"/>
-      <w:r>
-        <w:rPr>
-          <w:color w:val="76923C" w:themeColor="accent3" w:themeShade="BF"/>
-        </w:rPr>
-        <w:t xml:space="preserve">, </w:t>
-      </w:r>
-      <w:proofErr w:type="spellStart"/>
-      <w:r>
-        <w:rPr>
-          <w:color w:val="76923C" w:themeColor="accent3" w:themeShade="BF"/>
-        </w:rPr>
-        <w:t>qtdEstoque</w:t>
-      </w:r>
-      <w:proofErr w:type="spellEnd"/>
-      <w:r>
-        <w:rPr>
-          <w:color w:val="76923C" w:themeColor="accent3" w:themeShade="BF"/>
-        </w:rPr>
-        <w:t>)</w:t>
-      </w:r>
-    </w:p>
-    <w:p>
-      <w:pPr>
-        <w:pStyle w:val="PargrafodaLista"/>
-        <w:rPr>
-          <w:color w:val="76923C" w:themeColor="accent3" w:themeShade="BF"/>
-        </w:rPr>
-      </w:pPr>
-      <w:r>
-        <w:rPr>
-          <w:color w:val="FFC000"/>
-        </w:rPr>
-        <w:t>Compra</w:t>
-      </w:r>
-      <w:r>
-        <w:rPr>
-          <w:color w:val="76923C" w:themeColor="accent3" w:themeShade="BF"/>
-        </w:rPr>
-        <w:t xml:space="preserve"> (id, data, </w:t>
-      </w:r>
-      <w:proofErr w:type="spellStart"/>
-      <w:r>
-        <w:rPr>
-          <w:color w:val="76923C" w:themeColor="accent3" w:themeShade="BF"/>
-        </w:rPr>
-        <w:t>valorCompra</w:t>
-      </w:r>
-      <w:proofErr w:type="spellEnd"/>
-      <w:r>
-        <w:rPr>
-          <w:color w:val="76923C" w:themeColor="accent3" w:themeShade="BF"/>
-        </w:rPr>
-        <w:t xml:space="preserve">, </w:t>
-      </w:r>
-      <w:proofErr w:type="spellStart"/>
-      <w:r>
-        <w:rPr>
-          <w:color w:val="76923C" w:themeColor="accent3" w:themeShade="BF"/>
-        </w:rPr>
-        <w:t>ProdutosVenda</w:t>
-      </w:r>
-      <w:proofErr w:type="spellEnd"/>
-      <w:r>
-        <w:rPr>
-          <w:color w:val="76923C" w:themeColor="accent3" w:themeShade="BF"/>
-        </w:rPr>
-        <w:t xml:space="preserve">, </w:t>
-      </w:r>
-      <w:proofErr w:type="spellStart"/>
-      <w:r>
-        <w:rPr>
-          <w:color w:val="76923C" w:themeColor="accent3" w:themeShade="BF"/>
-        </w:rPr>
-        <w:t>qtd</w:t>
-      </w:r>
-      <w:proofErr w:type="spellEnd"/>
-      <w:r>
-        <w:rPr>
-          <w:color w:val="76923C" w:themeColor="accent3" w:themeShade="BF"/>
-        </w:rPr>
-        <w:t>)</w:t>
-      </w:r>
-    </w:p>
-    <w:p>
-      <w:pPr>
-        <w:pStyle w:val="PargrafodaLista"/>
-        <w:rPr>
-          <w:color w:val="76923C" w:themeColor="accent3" w:themeShade="BF"/>
-        </w:rPr>
-      </w:pPr>
-    </w:p>
-    <w:p>
-      <w:pPr>
-        <w:autoSpaceDE w:val="0"/>
-        <w:autoSpaceDN w:val="0"/>
-        <w:adjustRightInd w:val="0"/>
-        <w:spacing w:after="0" w:line="240" w:lineRule="auto"/>
-        <w:ind w:left="705"/>
-        <w:jc w:val="both"/>
-        <w:rPr>
-          <w:color w:val="76923C" w:themeColor="accent3" w:themeShade="BF"/>
-        </w:rPr>
-      </w:pPr>
-      <w:r>
-        <w:rPr>
-          <w:color w:val="76923C" w:themeColor="accent3" w:themeShade="BF"/>
-        </w:rPr>
-        <w:t>3. Identificar e analisar os relacionamentos</w:t>
-      </w:r>
-    </w:p>
-    <w:p>
-      <w:pPr>
-        <w:pStyle w:val="PargrafodaLista"/>
-        <w:rPr>
-          <w:color w:val="76923C" w:themeColor="accent3" w:themeShade="BF"/>
-        </w:rPr>
-      </w:pPr>
-    </w:p>
-    <w:p>
-      <w:pPr>
-        <w:pStyle w:val="PargrafodaLista"/>
-        <w:rPr>
-          <w:color w:val="76923C" w:themeColor="accent3" w:themeShade="BF"/>
-        </w:rPr>
-      </w:pPr>
-      <w:r>
-        <w:rPr>
-          <w:color w:val="76923C" w:themeColor="accent3" w:themeShade="BF"/>
-        </w:rPr>
-        <w:t xml:space="preserve">Cliente x Produto </w:t>
-      </w:r>
-    </w:p>
-    <w:p>
-      <w:pPr>
-        <w:pStyle w:val="PargrafodaLista"/>
-        <w:rPr>
-          <w:color w:val="76923C" w:themeColor="accent3" w:themeShade="BF"/>
-        </w:rPr>
-      </w:pPr>
-      <w:r>
-        <w:rPr>
-          <w:color w:val="76923C" w:themeColor="accent3" w:themeShade="BF"/>
-        </w:rPr>
-        <w:t xml:space="preserve">       Um cliente pode comprar </w:t>
-      </w:r>
-      <w:r>
-        <w:rPr>
-          <w:color w:val="FFC000"/>
-        </w:rPr>
-        <w:t xml:space="preserve">um ou vários </w:t>
-      </w:r>
-      <w:r>
-        <w:rPr>
-          <w:color w:val="76923C" w:themeColor="accent3" w:themeShade="BF"/>
-        </w:rPr>
-        <w:t xml:space="preserve">produtos </w:t>
-      </w:r>
-    </w:p>
-    <w:p>
-      <w:pPr>
-        <w:pStyle w:val="PargrafodaLista"/>
-        <w:rPr>
-          <w:color w:val="76923C" w:themeColor="accent3" w:themeShade="BF"/>
-        </w:rPr>
-      </w:pPr>
-      <w:r>
-        <w:rPr>
-          <w:color w:val="76923C" w:themeColor="accent3" w:themeShade="BF"/>
-        </w:rPr>
-        <w:t xml:space="preserve">       Um Produto pode ser comprado por </w:t>
-      </w:r>
-      <w:r>
-        <w:rPr>
-          <w:color w:val="FFC000"/>
-        </w:rPr>
-        <w:t xml:space="preserve">um ou vários </w:t>
-      </w:r>
-      <w:r>
-        <w:rPr>
-          <w:color w:val="76923C" w:themeColor="accent3" w:themeShade="BF"/>
-        </w:rPr>
-        <w:t xml:space="preserve">clientes </w:t>
-      </w:r>
-    </w:p>
-    <w:p>
-      <w:pPr>
-        <w:pStyle w:val="PargrafodaLista"/>
-        <w:rPr>
-          <w:color w:val="76923C" w:themeColor="accent3" w:themeShade="BF"/>
-        </w:rPr>
-      </w:pPr>
-    </w:p>
-    <w:p>
-      <w:pPr>
-        <w:pStyle w:val="PargrafodaLista"/>
-        <w:rPr>
-          <w:color w:val="76923C" w:themeColor="accent3" w:themeShade="BF"/>
-        </w:rPr>
-      </w:pPr>
-      <w:r>
-        <w:rPr>
-          <w:color w:val="76923C" w:themeColor="accent3" w:themeShade="BF"/>
-        </w:rPr>
-        <w:t xml:space="preserve">Cliente </w:t>
-      </w:r>
-      <w:proofErr w:type="gramStart"/>
-      <w:r>
-        <w:rPr>
-          <w:color w:val="76923C" w:themeColor="accent3" w:themeShade="BF"/>
-        </w:rPr>
-        <w:t>x Compra</w:t>
-      </w:r>
-      <w:proofErr w:type="gramEnd"/>
-      <w:r>
-        <w:rPr>
-          <w:color w:val="76923C" w:themeColor="accent3" w:themeShade="BF"/>
-        </w:rPr>
-        <w:t xml:space="preserve"> </w:t>
-      </w:r>
-    </w:p>
-    <w:p>
-      <w:pPr>
-        <w:pStyle w:val="PargrafodaLista"/>
-        <w:rPr>
-          <w:color w:val="76923C" w:themeColor="accent3" w:themeShade="BF"/>
-        </w:rPr>
-      </w:pPr>
-      <w:r>
-        <w:rPr>
-          <w:color w:val="76923C" w:themeColor="accent3" w:themeShade="BF"/>
-        </w:rPr>
-        <w:t xml:space="preserve">       Um Cliente pode efetuar </w:t>
-      </w:r>
-      <w:r>
-        <w:rPr>
-          <w:color w:val="FFC000"/>
-        </w:rPr>
-        <w:t xml:space="preserve">uma ou varias </w:t>
-      </w:r>
-      <w:r>
-        <w:rPr>
-          <w:color w:val="76923C" w:themeColor="accent3" w:themeShade="BF"/>
-        </w:rPr>
-        <w:t xml:space="preserve">compras </w:t>
-      </w:r>
-    </w:p>
-    <w:p>
-      <w:pPr>
-        <w:pStyle w:val="PargrafodaLista"/>
-        <w:rPr>
-          <w:color w:val="76923C" w:themeColor="accent3" w:themeShade="BF"/>
-        </w:rPr>
-      </w:pPr>
-      <w:r>
-        <w:rPr>
-          <w:color w:val="76923C" w:themeColor="accent3" w:themeShade="BF"/>
-        </w:rPr>
-        <w:t xml:space="preserve">       Uma compra pode ser efetuada por </w:t>
-      </w:r>
-      <w:r>
-        <w:rPr>
-          <w:color w:val="FFC000"/>
-        </w:rPr>
-        <w:t>um</w:t>
-      </w:r>
-      <w:r>
-        <w:rPr>
-          <w:color w:val="76923C" w:themeColor="accent3" w:themeShade="BF"/>
-        </w:rPr>
-        <w:t xml:space="preserve"> cliente</w:t>
-      </w:r>
-      <w:r>
-        <w:rPr>
-          <w:color w:val="76923C" w:themeColor="accent3" w:themeShade="BF"/>
-        </w:rPr>
-        <w:t xml:space="preserve">          </w:t>
-      </w:r>
-    </w:p>
-    <w:p>
-      <w:pPr>
-        <w:pStyle w:val="PargrafodaLista"/>
-        <w:rPr>
-          <w:color w:val="76923C" w:themeColor="accent3" w:themeShade="BF"/>
-        </w:rPr>
-      </w:pPr>
-    </w:p>
-    <w:p>
-      <w:pPr>
-        <w:pStyle w:val="PargrafodaLista"/>
-        <w:rPr>
-          <w:color w:val="76923C" w:themeColor="accent3" w:themeShade="BF"/>
-        </w:rPr>
-      </w:pPr>
-      <w:r>
-        <w:rPr>
-          <w:color w:val="76923C" w:themeColor="accent3" w:themeShade="BF"/>
-        </w:rPr>
-        <w:t xml:space="preserve">Produto </w:t>
-      </w:r>
-      <w:proofErr w:type="gramStart"/>
-      <w:r>
-        <w:rPr>
-          <w:color w:val="76923C" w:themeColor="accent3" w:themeShade="BF"/>
-        </w:rPr>
-        <w:t>x Compra</w:t>
-      </w:r>
-      <w:proofErr w:type="gramEnd"/>
-      <w:r>
-        <w:rPr>
-          <w:color w:val="76923C" w:themeColor="accent3" w:themeShade="BF"/>
-        </w:rPr>
-        <w:t xml:space="preserve"> </w:t>
-      </w:r>
-    </w:p>
-    <w:p>
-      <w:pPr>
-        <w:pStyle w:val="PargrafodaLista"/>
-        <w:rPr>
-          <w:color w:val="76923C" w:themeColor="accent3" w:themeShade="BF"/>
-        </w:rPr>
-      </w:pPr>
-      <w:r>
-        <w:rPr>
-          <w:color w:val="76923C" w:themeColor="accent3" w:themeShade="BF"/>
-        </w:rPr>
-        <w:t xml:space="preserve">       Um produto pode estar em </w:t>
-      </w:r>
-      <w:r>
-        <w:rPr>
-          <w:color w:val="FFC000"/>
-        </w:rPr>
-        <w:t xml:space="preserve">zero ou várias </w:t>
-      </w:r>
-      <w:r>
-        <w:rPr>
-          <w:color w:val="76923C" w:themeColor="accent3" w:themeShade="BF"/>
-        </w:rPr>
-        <w:t xml:space="preserve">compras </w:t>
-      </w:r>
-    </w:p>
-    <w:p>
-      <w:pPr>
-        <w:pStyle w:val="PargrafodaLista"/>
-        <w:rPr>
-          <w:color w:val="76923C" w:themeColor="accent3" w:themeShade="BF"/>
-        </w:rPr>
-      </w:pPr>
-      <w:r>
-        <w:rPr>
-          <w:color w:val="76923C" w:themeColor="accent3" w:themeShade="BF"/>
-        </w:rPr>
-        <w:t xml:space="preserve">       Uma Compra pode ter </w:t>
-      </w:r>
-      <w:r>
-        <w:rPr>
-          <w:color w:val="FFC000"/>
-        </w:rPr>
-        <w:t xml:space="preserve">um ou vários </w:t>
-      </w:r>
-      <w:r>
-        <w:rPr>
-          <w:color w:val="76923C" w:themeColor="accent3" w:themeShade="BF"/>
-        </w:rPr>
-        <w:t xml:space="preserve">Produtos  </w:t>
-      </w:r>
-    </w:p>
-    <w:p>
-      <w:pPr>
-        <w:pStyle w:val="PargrafodaLista"/>
-        <w:rPr>
-          <w:color w:val="76923C" w:themeColor="accent3" w:themeShade="BF"/>
-        </w:rPr>
-      </w:pPr>
-    </w:p>
-    <w:p>
-      <w:r>
-        <w:br w:type="page"/>
-      </w:r>
-    </w:p>
-    <w:p>
-      <w:pPr>
-        <w:pStyle w:val="PargrafodaLista"/>
-      </w:pPr>
-    </w:p>
-    <w:p>
-      <w:pPr>
-        <w:pStyle w:val="SemEspaamento"/>
-        <w:numPr>
-          <w:ilvl w:val="0"/>
-          <w:numId w:val="1"/>
-        </w:numPr>
-        <w:jc w:val="both"/>
-      </w:pPr>
-      <w:r>
-        <w:t xml:space="preserve">Uma </w:t>
-      </w:r>
-      <w:r>
-        <w:rPr>
-          <w:highlight w:val="yellow"/>
-        </w:rPr>
-        <w:t>Escola</w:t>
-      </w:r>
-      <w:r>
-        <w:t xml:space="preserve"> tem várias </w:t>
-      </w:r>
-      <w:r>
-        <w:rPr>
-          <w:highlight w:val="yellow"/>
-        </w:rPr>
-        <w:t>turmas</w:t>
-      </w:r>
-      <w:r>
-        <w:t xml:space="preserve">. Uma </w:t>
-      </w:r>
-      <w:r>
-        <w:rPr>
-          <w:highlight w:val="yellow"/>
-        </w:rPr>
-        <w:t>turma</w:t>
-      </w:r>
-      <w:r>
-        <w:t xml:space="preserve"> </w:t>
-      </w:r>
-      <w:r>
-        <w:t>tem v</w:t>
-      </w:r>
-      <w:r>
-        <w:t xml:space="preserve">ários </w:t>
-      </w:r>
-      <w:r>
-        <w:rPr>
-          <w:highlight w:val="yellow"/>
-        </w:rPr>
-        <w:t>professores</w:t>
-      </w:r>
-      <w:r>
-        <w:t xml:space="preserve">, sendo que um </w:t>
-      </w:r>
-      <w:r>
-        <w:rPr>
-          <w:highlight w:val="yellow"/>
-        </w:rPr>
-        <w:t>professor</w:t>
-      </w:r>
-      <w:r>
-        <w:t xml:space="preserve"> pode ministrar </w:t>
-      </w:r>
-      <w:r>
-        <w:rPr>
-          <w:highlight w:val="yellow"/>
-        </w:rPr>
-        <w:t>aulas</w:t>
-      </w:r>
-      <w:r>
-        <w:t xml:space="preserve"> em mais de </w:t>
-      </w:r>
-      <w:r>
-        <w:t xml:space="preserve">uma </w:t>
-      </w:r>
-      <w:r>
-        <w:rPr>
-          <w:highlight w:val="yellow"/>
-        </w:rPr>
-        <w:t>turma</w:t>
-      </w:r>
-      <w:r>
-        <w:t xml:space="preserve">. Uma </w:t>
-      </w:r>
-      <w:r>
-        <w:rPr>
-          <w:highlight w:val="yellow"/>
-        </w:rPr>
-        <w:t>turma</w:t>
-      </w:r>
-      <w:r>
-        <w:t xml:space="preserve"> tem sempre </w:t>
-      </w:r>
-      <w:r>
-        <w:rPr>
-          <w:highlight w:val="yellow"/>
-        </w:rPr>
-        <w:t>aulas</w:t>
-      </w:r>
-      <w:r>
-        <w:t xml:space="preserve"> na </w:t>
-      </w:r>
-      <w:r>
-        <w:t>mesm</w:t>
-      </w:r>
-      <w:r>
-        <w:t xml:space="preserve">a </w:t>
-      </w:r>
-      <w:r>
-        <w:rPr>
-          <w:highlight w:val="yellow"/>
-        </w:rPr>
-        <w:t>sala</w:t>
-      </w:r>
-      <w:r>
-        <w:t xml:space="preserve">, mas uma </w:t>
-      </w:r>
-      <w:r>
-        <w:rPr>
-          <w:highlight w:val="yellow"/>
-        </w:rPr>
-        <w:t>sala</w:t>
-      </w:r>
-      <w:r>
-        <w:t xml:space="preserve"> pode estar </w:t>
-      </w:r>
-      <w:r>
-        <w:t>associad</w:t>
-      </w:r>
-      <w:r>
-        <w:t xml:space="preserve">a a várias </w:t>
-      </w:r>
-      <w:r>
-        <w:rPr>
-          <w:highlight w:val="yellow"/>
-        </w:rPr>
-        <w:t>turmas</w:t>
-      </w:r>
-      <w:r>
-        <w:t xml:space="preserve"> (com </w:t>
-      </w:r>
-      <w:r>
-        <w:rPr>
-          <w:highlight w:val="yellow"/>
-        </w:rPr>
-        <w:t>horários</w:t>
-      </w:r>
-      <w:r>
-        <w:t xml:space="preserve"> </w:t>
-      </w:r>
-      <w:r>
-        <w:t>diferentes).</w:t>
-      </w:r>
-    </w:p>
-    <w:p>
-      <w:pPr>
-        <w:pStyle w:val="PargrafodaLista"/>
-      </w:pPr>
-    </w:p>
-    <w:p>
-      <w:pPr>
-        <w:ind w:firstLine="708"/>
-        <w:jc w:val="both"/>
-      </w:pPr>
-      <w:r>
-        <w:t xml:space="preserve">1.Destacar e filtrar os substantivos </w:t>
-      </w:r>
-    </w:p>
-    <w:p>
-      <w:pPr>
-        <w:pStyle w:val="PargrafodaLista"/>
-      </w:pPr>
-      <w:r>
-        <w:rPr>
-          <w:strike/>
-        </w:rPr>
-        <w:t>Escola</w:t>
-      </w:r>
-      <w:r>
-        <w:t>, turma, professor, aula, sala, hor</w:t>
-      </w:r>
-      <w:r>
-        <w:t>ários</w:t>
-      </w:r>
-    </w:p>
-    <w:p>
-      <w:pPr>
-        <w:pStyle w:val="PargrafodaLista"/>
-        <w:rPr>
-          <w:color w:val="76923C" w:themeColor="accent3" w:themeShade="BF"/>
-        </w:rPr>
-      </w:pPr>
-    </w:p>
-    <w:p>
-      <w:pPr>
-        <w:pStyle w:val="PargrafodaLista"/>
-        <w:rPr>
-          <w:color w:val="76923C" w:themeColor="accent3" w:themeShade="BF"/>
-        </w:rPr>
-      </w:pPr>
-      <w:r>
-        <w:rPr>
-          <w:color w:val="76923C" w:themeColor="accent3" w:themeShade="BF"/>
-        </w:rPr>
-        <w:t>turma, professor, aula, sala, horários</w:t>
-      </w:r>
-    </w:p>
-    <w:p>
-      <w:pPr>
-        <w:pStyle w:val="PargrafodaLista"/>
-        <w:rPr>
-          <w:color w:val="76923C" w:themeColor="accent3" w:themeShade="BF"/>
-        </w:rPr>
-      </w:pPr>
-    </w:p>
-    <w:p>
-      <w:pPr>
-        <w:autoSpaceDE w:val="0"/>
-        <w:autoSpaceDN w:val="0"/>
-        <w:adjustRightInd w:val="0"/>
-        <w:spacing w:after="0" w:line="240" w:lineRule="auto"/>
-        <w:ind w:left="705"/>
-        <w:jc w:val="both"/>
-        <w:rPr>
-          <w:color w:val="76923C" w:themeColor="accent3" w:themeShade="BF"/>
-        </w:rPr>
-      </w:pPr>
-      <w:r>
-        <w:rPr>
-          <w:color w:val="76923C" w:themeColor="accent3" w:themeShade="BF"/>
-        </w:rPr>
-        <w:t xml:space="preserve">2. Identificar Entidades e Atributos </w:t>
-      </w:r>
-    </w:p>
-    <w:p>
-      <w:pPr>
-        <w:pStyle w:val="PargrafodaLista"/>
-        <w:rPr>
-          <w:color w:val="76923C" w:themeColor="accent3" w:themeShade="BF"/>
-        </w:rPr>
-      </w:pPr>
-      <w:proofErr w:type="gramStart"/>
-      <w:r>
-        <w:rPr>
-          <w:color w:val="FFC000"/>
-        </w:rPr>
-        <w:t>turma</w:t>
-      </w:r>
-      <w:r>
-        <w:rPr>
-          <w:color w:val="76923C" w:themeColor="accent3" w:themeShade="BF"/>
-        </w:rPr>
-        <w:t>(</w:t>
-      </w:r>
-      <w:proofErr w:type="gramEnd"/>
-      <w:r>
-        <w:rPr>
-          <w:color w:val="76923C" w:themeColor="accent3" w:themeShade="BF"/>
-        </w:rPr>
-        <w:t>id, alunos, serie)</w:t>
-      </w:r>
-    </w:p>
-    <w:p>
-      <w:pPr>
-        <w:pStyle w:val="PargrafodaLista"/>
-        <w:rPr>
-          <w:color w:val="76923C" w:themeColor="accent3" w:themeShade="BF"/>
-        </w:rPr>
-      </w:pPr>
-      <w:proofErr w:type="gramStart"/>
-      <w:r>
-        <w:rPr>
-          <w:color w:val="FFC000"/>
-        </w:rPr>
-        <w:t>professor</w:t>
-      </w:r>
-      <w:r>
-        <w:rPr>
-          <w:color w:val="76923C" w:themeColor="accent3" w:themeShade="BF"/>
-        </w:rPr>
-        <w:t>(</w:t>
-      </w:r>
-      <w:proofErr w:type="gramEnd"/>
-      <w:r>
-        <w:rPr>
-          <w:color w:val="76923C" w:themeColor="accent3" w:themeShade="BF"/>
-        </w:rPr>
-        <w:t xml:space="preserve">id, nome, </w:t>
-      </w:r>
-      <w:proofErr w:type="spellStart"/>
-      <w:r>
-        <w:rPr>
-          <w:color w:val="76923C" w:themeColor="accent3" w:themeShade="BF"/>
-        </w:rPr>
-        <w:t>cpf</w:t>
-      </w:r>
-      <w:proofErr w:type="spellEnd"/>
-      <w:r>
-        <w:rPr>
-          <w:color w:val="76923C" w:themeColor="accent3" w:themeShade="BF"/>
-        </w:rPr>
-        <w:t>, matéria)</w:t>
-      </w:r>
-    </w:p>
-    <w:p>
-      <w:pPr>
-        <w:pStyle w:val="PargrafodaLista"/>
-        <w:rPr>
-          <w:color w:val="76923C" w:themeColor="accent3" w:themeShade="BF"/>
-        </w:rPr>
-      </w:pPr>
-      <w:r>
-        <w:rPr>
-          <w:color w:val="FFC000"/>
-        </w:rPr>
-        <w:t>aula</w:t>
-      </w:r>
-      <w:r>
-        <w:rPr>
-          <w:color w:val="76923C" w:themeColor="accent3" w:themeShade="BF"/>
-        </w:rPr>
-        <w:t xml:space="preserve"> (id, matéria, </w:t>
-      </w:r>
-      <w:proofErr w:type="spellStart"/>
-      <w:r>
-        <w:rPr>
-          <w:color w:val="76923C" w:themeColor="accent3" w:themeShade="BF"/>
-        </w:rPr>
-        <w:t>horario</w:t>
-      </w:r>
-      <w:proofErr w:type="spellEnd"/>
-      <w:r>
-        <w:rPr>
-          <w:color w:val="76923C" w:themeColor="accent3" w:themeShade="BF"/>
-        </w:rPr>
-        <w:t>)</w:t>
-      </w:r>
-    </w:p>
-    <w:p>
-      <w:pPr>
-        <w:pStyle w:val="PargrafodaLista"/>
-        <w:rPr>
-          <w:color w:val="76923C" w:themeColor="accent3" w:themeShade="BF"/>
-        </w:rPr>
-      </w:pPr>
-      <w:r>
-        <w:rPr>
-          <w:color w:val="FFC000"/>
-        </w:rPr>
-        <w:t>sala</w:t>
-      </w:r>
-      <w:r>
-        <w:rPr>
-          <w:color w:val="76923C" w:themeColor="accent3" w:themeShade="BF"/>
-        </w:rPr>
-        <w:t xml:space="preserve"> (id, apelido, </w:t>
-      </w:r>
-      <w:proofErr w:type="spellStart"/>
-      <w:r>
-        <w:rPr>
-          <w:color w:val="76923C" w:themeColor="accent3" w:themeShade="BF"/>
-        </w:rPr>
-        <w:t>qdtLugares</w:t>
-      </w:r>
-      <w:proofErr w:type="spellEnd"/>
-      <w:r>
-        <w:rPr>
-          <w:color w:val="76923C" w:themeColor="accent3" w:themeShade="BF"/>
-        </w:rPr>
-        <w:t>)</w:t>
-      </w:r>
-    </w:p>
-    <w:p>
-      <w:pPr>
-        <w:pStyle w:val="PargrafodaLista"/>
-        <w:rPr>
-          <w:color w:val="76923C" w:themeColor="accent3" w:themeShade="BF"/>
-        </w:rPr>
-      </w:pPr>
-    </w:p>
-    <w:p>
-      <w:pPr>
-        <w:autoSpaceDE w:val="0"/>
-        <w:autoSpaceDN w:val="0"/>
-        <w:adjustRightInd w:val="0"/>
-        <w:spacing w:after="0" w:line="240" w:lineRule="auto"/>
-        <w:ind w:left="705"/>
-        <w:jc w:val="both"/>
-        <w:rPr>
-          <w:color w:val="76923C" w:themeColor="accent3" w:themeShade="BF"/>
-        </w:rPr>
-      </w:pPr>
-      <w:r>
-        <w:rPr>
-          <w:color w:val="76923C" w:themeColor="accent3" w:themeShade="BF"/>
-        </w:rPr>
-        <w:t>3. Identificar e analisar os relacionamentos</w:t>
-      </w:r>
-    </w:p>
-    <w:p>
-      <w:pPr>
-        <w:pStyle w:val="PargrafodaLista"/>
-        <w:rPr>
-          <w:color w:val="76923C" w:themeColor="accent3" w:themeShade="BF"/>
-        </w:rPr>
-      </w:pPr>
-    </w:p>
-    <w:p>
-      <w:pPr>
-        <w:pStyle w:val="PargrafodaLista"/>
-        <w:rPr>
-          <w:color w:val="76923C" w:themeColor="accent3" w:themeShade="BF"/>
-        </w:rPr>
-      </w:pPr>
-      <w:r>
-        <w:rPr>
-          <w:color w:val="76923C" w:themeColor="accent3" w:themeShade="BF"/>
-        </w:rPr>
-        <w:t xml:space="preserve">Turma x Professor </w:t>
-      </w:r>
-    </w:p>
-    <w:p>
-      <w:pPr>
-        <w:pStyle w:val="PargrafodaLista"/>
-        <w:rPr>
-          <w:color w:val="76923C" w:themeColor="accent3" w:themeShade="BF"/>
-        </w:rPr>
-      </w:pPr>
-      <w:r>
-        <w:rPr>
-          <w:color w:val="76923C" w:themeColor="accent3" w:themeShade="BF"/>
-        </w:rPr>
-        <w:t xml:space="preserve">      Uma pode ter </w:t>
-      </w:r>
-      <w:r>
-        <w:rPr>
-          <w:color w:val="FFC000"/>
-        </w:rPr>
-        <w:t xml:space="preserve">um ou vários </w:t>
-      </w:r>
-      <w:r>
-        <w:rPr>
-          <w:color w:val="76923C" w:themeColor="accent3" w:themeShade="BF"/>
-        </w:rPr>
-        <w:t xml:space="preserve">Professores </w:t>
-      </w:r>
-    </w:p>
-    <w:p>
-      <w:pPr>
-        <w:pStyle w:val="PargrafodaLista"/>
-        <w:rPr>
-          <w:color w:val="76923C" w:themeColor="accent3" w:themeShade="BF"/>
-        </w:rPr>
-      </w:pPr>
-      <w:r>
-        <w:rPr>
-          <w:color w:val="76923C" w:themeColor="accent3" w:themeShade="BF"/>
-        </w:rPr>
-        <w:t xml:space="preserve">      Um Professor pode dar aula em </w:t>
-      </w:r>
-      <w:r>
-        <w:rPr>
-          <w:color w:val="FFC000"/>
-        </w:rPr>
-        <w:t xml:space="preserve">uma ou várias </w:t>
-      </w:r>
-      <w:r>
-        <w:rPr>
-          <w:color w:val="76923C" w:themeColor="accent3" w:themeShade="BF"/>
-        </w:rPr>
-        <w:t xml:space="preserve">Turmas </w:t>
-      </w:r>
-    </w:p>
-    <w:p>
-      <w:pPr>
-        <w:pStyle w:val="PargrafodaLista"/>
-        <w:rPr>
-          <w:color w:val="76923C" w:themeColor="accent3" w:themeShade="BF"/>
-        </w:rPr>
-      </w:pPr>
-    </w:p>
-    <w:p>
-      <w:pPr>
-        <w:pStyle w:val="PargrafodaLista"/>
-        <w:rPr>
-          <w:color w:val="76923C" w:themeColor="accent3" w:themeShade="BF"/>
-        </w:rPr>
-      </w:pPr>
-      <w:r>
-        <w:rPr>
-          <w:color w:val="76923C" w:themeColor="accent3" w:themeShade="BF"/>
-        </w:rPr>
-        <w:t xml:space="preserve">Turma x Aula </w:t>
-      </w:r>
-    </w:p>
-    <w:p>
-      <w:pPr>
-        <w:pStyle w:val="PargrafodaLista"/>
-        <w:rPr>
-          <w:color w:val="76923C" w:themeColor="accent3" w:themeShade="BF"/>
-        </w:rPr>
-      </w:pPr>
-      <w:r>
-        <w:rPr>
-          <w:color w:val="76923C" w:themeColor="accent3" w:themeShade="BF"/>
-        </w:rPr>
-        <w:t xml:space="preserve">       Uma Turma pode ter </w:t>
-      </w:r>
-      <w:r>
-        <w:rPr>
-          <w:color w:val="FFC000"/>
-        </w:rPr>
-        <w:t xml:space="preserve">uma ou várias </w:t>
-      </w:r>
-      <w:r>
-        <w:rPr>
-          <w:color w:val="76923C" w:themeColor="accent3" w:themeShade="BF"/>
-        </w:rPr>
-        <w:t xml:space="preserve">Aulas </w:t>
-      </w:r>
-    </w:p>
-    <w:p>
-      <w:pPr>
-        <w:pStyle w:val="PargrafodaLista"/>
-        <w:rPr>
-          <w:color w:val="76923C" w:themeColor="accent3" w:themeShade="BF"/>
-        </w:rPr>
-      </w:pPr>
-      <w:r>
-        <w:rPr>
-          <w:color w:val="76923C" w:themeColor="accent3" w:themeShade="BF"/>
-        </w:rPr>
-        <w:t xml:space="preserve">       Uma Aula pode estar para </w:t>
-      </w:r>
-      <w:r>
-        <w:rPr>
-          <w:color w:val="FFC000"/>
-        </w:rPr>
-        <w:t>uma</w:t>
-      </w:r>
-      <w:r>
-        <w:rPr>
-          <w:color w:val="76923C" w:themeColor="accent3" w:themeShade="BF"/>
-        </w:rPr>
-        <w:t xml:space="preserve"> Turma </w:t>
-      </w:r>
-    </w:p>
-    <w:p>
-      <w:pPr>
-        <w:pStyle w:val="PargrafodaLista"/>
-        <w:rPr>
-          <w:color w:val="76923C" w:themeColor="accent3" w:themeShade="BF"/>
-        </w:rPr>
-      </w:pPr>
-    </w:p>
-    <w:p>
-      <w:pPr>
-        <w:pStyle w:val="PargrafodaLista"/>
-        <w:rPr>
-          <w:color w:val="76923C" w:themeColor="accent3" w:themeShade="BF"/>
-        </w:rPr>
-      </w:pPr>
-      <w:r>
-        <w:rPr>
-          <w:color w:val="76923C" w:themeColor="accent3" w:themeShade="BF"/>
-        </w:rPr>
-        <w:t xml:space="preserve">Turma x sala </w:t>
-      </w:r>
-    </w:p>
-    <w:p>
-      <w:pPr>
-        <w:pStyle w:val="PargrafodaLista"/>
-        <w:rPr>
-          <w:color w:val="76923C" w:themeColor="accent3" w:themeShade="BF"/>
-        </w:rPr>
-      </w:pPr>
-      <w:r>
-        <w:rPr>
-          <w:color w:val="76923C" w:themeColor="accent3" w:themeShade="BF"/>
-        </w:rPr>
-        <w:t xml:space="preserve">       Uma Turma pode ter </w:t>
-      </w:r>
-      <w:r>
-        <w:rPr>
-          <w:color w:val="FFC000"/>
-        </w:rPr>
-        <w:t>uma</w:t>
-      </w:r>
-      <w:r>
-        <w:rPr>
-          <w:color w:val="76923C" w:themeColor="accent3" w:themeShade="BF"/>
-        </w:rPr>
-        <w:t xml:space="preserve"> Sala </w:t>
-      </w:r>
-    </w:p>
-    <w:p>
-      <w:pPr>
-        <w:pStyle w:val="PargrafodaLista"/>
-        <w:rPr>
-          <w:color w:val="76923C" w:themeColor="accent3" w:themeShade="BF"/>
-        </w:rPr>
-      </w:pPr>
-      <w:r>
-        <w:rPr>
-          <w:color w:val="76923C" w:themeColor="accent3" w:themeShade="BF"/>
-        </w:rPr>
-        <w:t xml:space="preserve">       Uma sala pode estar </w:t>
-      </w:r>
-      <w:r>
-        <w:rPr>
-          <w:color w:val="FFC000"/>
-        </w:rPr>
-        <w:t xml:space="preserve">zero ou várias </w:t>
-      </w:r>
-      <w:r>
-        <w:rPr>
-          <w:color w:val="76923C" w:themeColor="accent3" w:themeShade="BF"/>
-        </w:rPr>
-        <w:t xml:space="preserve">turmas </w:t>
-      </w:r>
-    </w:p>
-    <w:p>
-      <w:pPr>
-        <w:pStyle w:val="PargrafodaLista"/>
-        <w:rPr>
-          <w:color w:val="76923C" w:themeColor="accent3" w:themeShade="BF"/>
-        </w:rPr>
-      </w:pPr>
-    </w:p>
-    <w:p>
-      <w:pPr>
-        <w:pStyle w:val="PargrafodaLista"/>
-        <w:rPr>
-          <w:color w:val="76923C" w:themeColor="accent3" w:themeShade="BF"/>
-        </w:rPr>
-      </w:pPr>
-      <w:r>
-        <w:rPr>
-          <w:color w:val="76923C" w:themeColor="accent3" w:themeShade="BF"/>
-        </w:rPr>
-        <w:t xml:space="preserve">Professor x aula </w:t>
-      </w:r>
-    </w:p>
-    <w:p>
-      <w:pPr>
-        <w:pStyle w:val="PargrafodaLista"/>
-        <w:rPr>
-          <w:color w:val="76923C" w:themeColor="accent3" w:themeShade="BF"/>
-        </w:rPr>
-      </w:pPr>
-      <w:r>
-        <w:rPr>
-          <w:color w:val="76923C" w:themeColor="accent3" w:themeShade="BF"/>
-        </w:rPr>
-        <w:t xml:space="preserve">      Um Professor pode dar </w:t>
-      </w:r>
-      <w:r>
-        <w:rPr>
-          <w:color w:val="FFC000"/>
-        </w:rPr>
-        <w:t xml:space="preserve">uma ou várias </w:t>
-      </w:r>
-      <w:r>
-        <w:rPr>
-          <w:color w:val="76923C" w:themeColor="accent3" w:themeShade="BF"/>
-        </w:rPr>
-        <w:t xml:space="preserve">Aulas </w:t>
-      </w:r>
-    </w:p>
-    <w:p>
-      <w:pPr>
-        <w:pStyle w:val="PargrafodaLista"/>
-        <w:rPr>
-          <w:color w:val="76923C" w:themeColor="accent3" w:themeShade="BF"/>
-        </w:rPr>
-      </w:pPr>
-      <w:r>
-        <w:rPr>
-          <w:color w:val="76923C" w:themeColor="accent3" w:themeShade="BF"/>
-        </w:rPr>
-        <w:t xml:space="preserve">      Uma aula pode ser lecionada por </w:t>
-      </w:r>
-      <w:r>
-        <w:rPr>
-          <w:color w:val="FFC000"/>
-        </w:rPr>
-        <w:t>um</w:t>
-      </w:r>
-      <w:r>
-        <w:rPr>
-          <w:color w:val="76923C" w:themeColor="accent3" w:themeShade="BF"/>
-        </w:rPr>
-        <w:t xml:space="preserve"> professor  </w:t>
-      </w:r>
-    </w:p>
-    <w:p>
-      <w:pPr>
-        <w:pStyle w:val="PargrafodaLista"/>
-        <w:rPr>
-          <w:color w:val="76923C" w:themeColor="accent3" w:themeShade="BF"/>
-        </w:rPr>
-      </w:pPr>
-    </w:p>
-    <w:p>
-      <w:pPr>
-        <w:pStyle w:val="PargrafodaLista"/>
-        <w:rPr>
-          <w:color w:val="76923C" w:themeColor="accent3" w:themeShade="BF"/>
-        </w:rPr>
-      </w:pPr>
-      <w:r>
-        <w:rPr>
-          <w:color w:val="76923C" w:themeColor="accent3" w:themeShade="BF"/>
-        </w:rPr>
-        <w:t xml:space="preserve">Professor x sala </w:t>
-      </w:r>
-    </w:p>
-    <w:p>
-      <w:pPr>
-        <w:pStyle w:val="PargrafodaLista"/>
-        <w:rPr>
-          <w:color w:val="76923C" w:themeColor="accent3" w:themeShade="BF"/>
-        </w:rPr>
-      </w:pPr>
-      <w:r>
-        <w:rPr>
-          <w:color w:val="76923C" w:themeColor="accent3" w:themeShade="BF"/>
-        </w:rPr>
-        <w:t xml:space="preserve">       </w:t>
-      </w:r>
-      <w:proofErr w:type="gramStart"/>
-      <w:r>
-        <w:rPr>
-          <w:color w:val="76923C" w:themeColor="accent3" w:themeShade="BF"/>
-        </w:rPr>
-        <w:t xml:space="preserve">Não </w:t>
-      </w:r>
-      <w:r>
-        <w:rPr>
-          <w:color w:val="76923C" w:themeColor="accent3" w:themeShade="BF"/>
-        </w:rPr>
-        <w:t>Se</w:t>
-      </w:r>
-      <w:proofErr w:type="gramEnd"/>
-      <w:r>
-        <w:rPr>
-          <w:color w:val="76923C" w:themeColor="accent3" w:themeShade="BF"/>
-        </w:rPr>
-        <w:t xml:space="preserve"> relaciona</w:t>
-      </w:r>
-    </w:p>
-    <w:p>
-      <w:pPr>
-        <w:pStyle w:val="PargrafodaLista"/>
-        <w:rPr>
-          <w:color w:val="76923C" w:themeColor="accent3" w:themeShade="BF"/>
-        </w:rPr>
-      </w:pPr>
-    </w:p>
-    <w:p>
-      <w:pPr>
-        <w:pStyle w:val="PargrafodaLista"/>
-        <w:rPr>
-          <w:color w:val="76923C" w:themeColor="accent3" w:themeShade="BF"/>
-        </w:rPr>
-      </w:pPr>
-      <w:r>
-        <w:rPr>
-          <w:color w:val="76923C" w:themeColor="accent3" w:themeShade="BF"/>
-        </w:rPr>
-        <w:t xml:space="preserve">Aula x Sala </w:t>
-      </w:r>
-    </w:p>
-    <w:p>
-      <w:pPr>
-        <w:pStyle w:val="PargrafodaLista"/>
-        <w:rPr>
-          <w:color w:val="76923C" w:themeColor="accent3" w:themeShade="BF"/>
-        </w:rPr>
-      </w:pPr>
-      <w:r>
-        <w:rPr>
-          <w:color w:val="76923C" w:themeColor="accent3" w:themeShade="BF"/>
-        </w:rPr>
-        <w:t xml:space="preserve">       </w:t>
-      </w:r>
-      <w:r>
-        <w:rPr>
-          <w:color w:val="76923C" w:themeColor="accent3" w:themeShade="BF"/>
-        </w:rPr>
-        <w:t>Não se relaciona</w:t>
-      </w:r>
-    </w:p>
-    <w:p>
-      <w:pPr>
-        <w:pStyle w:val="PargrafodaLista"/>
-        <w:rPr>
-          <w:color w:val="76923C" w:themeColor="accent3" w:themeShade="BF"/>
-        </w:rPr>
-      </w:pPr>
-    </w:p>
-    <w:p>
-      <w:pPr>
-        <w:pStyle w:val="PargrafodaLista"/>
-        <w:rPr>
-          <w:color w:val="76923C" w:themeColor="accent3" w:themeShade="BF"/>
-        </w:rPr>
-      </w:pPr>
-      <w:r>
-        <w:rPr>
-          <w:color w:val="76923C" w:themeColor="accent3" w:themeShade="BF"/>
-        </w:rPr>
-        <w:t>4. Gerar o Diagrama Entidade-Relacionamento e Analisar/Identificar o tipo de cada atributo</w:t>
-      </w:r>
-    </w:p>
-    <w:p>
-      <w:pPr>
-        <w:pStyle w:val="PargrafodaLista"/>
-        <w:rPr>
-          <w:color w:val="76923C" w:themeColor="accent3" w:themeShade="BF"/>
-        </w:rPr>
-      </w:pPr>
-    </w:p>
-    <w:p>
-      <w:pPr>
-        <w:pStyle w:val="PargrafodaLista"/>
-        <w:rPr>
-          <w:color w:val="76923C" w:themeColor="accent3" w:themeShade="BF"/>
-        </w:rPr>
-      </w:pPr>
-      <w:r>
-        <w:rPr>
-          <w:noProof/>
+      <w:r>
+        <w:rPr>
+          <w:color w:val="76923C" w:themeColor="accent3" w:themeShade="BF"/>
+        </w:rPr>
+        <w:t xml:space="preserve">5. Gerar o MER – Modelo Entidade Relacionamento e Fazer a normalização do Banco </w:t>
+      </w:r>
+    </w:p>
+    <w:p>
+      <w:pPr>
+        <w:pStyle w:val="PargrafodaLista"/>
+        <w:jc w:val="both"/>
+        <w:rPr>
+          <w:color w:val="76923C" w:themeColor="accent3" w:themeShade="BF"/>
+        </w:rPr>
+      </w:pPr>
+      <w:r>
+        <w:rPr>
+          <w:color w:val="76923C" w:themeColor="accent3" w:themeShade="BF"/>
+        </w:rPr>
+        <w:t>- Transformar Relacionamentos N-N e</w:t>
+      </w:r>
+      <w:r>
+        <w:rPr>
+          <w:color w:val="76923C" w:themeColor="accent3" w:themeShade="BF"/>
+        </w:rPr>
+        <w:t xml:space="preserve">m tabelas de relacionamento </w:t>
+      </w:r>
+    </w:p>
+    <w:p>
+      <w:pPr>
+        <w:pStyle w:val="PargrafodaLista"/>
+        <w:jc w:val="both"/>
+        <w:rPr>
+          <w:color w:val="76923C" w:themeColor="accent3" w:themeShade="BF"/>
+        </w:rPr>
+      </w:pPr>
+      <w:r>
+        <w:rPr>
+          <w:color w:val="76923C" w:themeColor="accent3" w:themeShade="BF"/>
+        </w:rPr>
+        <w:t xml:space="preserve">- 1FN – Atributos multivalorados viram tabela </w:t>
+      </w:r>
+    </w:p>
+    <w:p>
+      <w:pPr>
+        <w:pStyle w:val="PargrafodaLista"/>
+        <w:jc w:val="both"/>
+        <w:rPr>
+          <w:color w:val="76923C" w:themeColor="accent3" w:themeShade="BF"/>
+        </w:rPr>
+      </w:pPr>
+      <w:r>
+        <w:rPr>
+          <w:color w:val="76923C" w:themeColor="accent3" w:themeShade="BF"/>
+        </w:rPr>
+        <w:t xml:space="preserve">- 2FN – Atributos Compostos viram tabela </w:t>
+      </w:r>
+    </w:p>
+    <w:p>
+      <w:pPr>
+        <w:pStyle w:val="PargrafodaLista"/>
+        <w:jc w:val="both"/>
+        <w:rPr>
+          <w:color w:val="76923C" w:themeColor="accent3" w:themeShade="BF"/>
+        </w:rPr>
+      </w:pPr>
+      <w:r>
+        <w:rPr>
+          <w:color w:val="76923C" w:themeColor="accent3" w:themeShade="BF"/>
+        </w:rPr>
+        <w:t>- 3FN – Excluir atributos derivados...</w:t>
+      </w:r>
+    </w:p>
+    <w:p>
+      <w:pPr>
+        <w:pStyle w:val="PargrafodaLista"/>
+        <w:jc w:val="both"/>
+        <w:rPr>
+          <w:color w:val="76923C" w:themeColor="accent3" w:themeShade="BF"/>
+        </w:rPr>
+      </w:pPr>
+      <w:r>
+        <w:rPr>
+          <w:color w:val="76923C" w:themeColor="accent3" w:themeShade="BF"/>
+        </w:rPr>
+        <w:t xml:space="preserve">- Eliminar dados duplicados (exemplo cidade em endereço) </w:t>
+      </w:r>
+    </w:p>
+    <w:p>
+      <w:pPr>
+        <w:pStyle w:val="PargrafodaLista"/>
+        <w:jc w:val="both"/>
+        <w:rPr>
+          <w:color w:val="76923C" w:themeColor="accent3" w:themeShade="BF"/>
+        </w:rPr>
+      </w:pPr>
+      <w:r>
+        <w:rPr>
           <w:color w:val="76923C" w:themeColor="accent3" w:themeShade="BF"/>
         </w:rPr>
         <w:drawing>
-          <wp:inline distT="0" distB="0" distL="0" distR="0" wp14:anchorId="4E576519" wp14:editId="2F84BE27">
-            <wp:extent cx="3301020" cy="2074006"/>
-            <wp:effectExtent l="0" t="0" r="0" b="2540"/>
-            <wp:docPr id="3" name="Imagem 3"/>
+          <wp:inline distT="0" distB="0" distL="0" distR="0" wp14:anchorId="5C1402E1" wp14:editId="50A62F76">
+            <wp:extent cx="5400040" cy="2314575"/>
+            <wp:effectExtent l="0" t="0" r="0" b="9525"/>
+            <wp:docPr id="5" name="Imagem 5"/>
             <wp:cNvGraphicFramePr>
               <a:graphicFrameLocks xmlns:a="http://schemas.openxmlformats.org/drawingml/2006/main" noChangeAspect="1"/>
             </wp:cNvGraphicFramePr>
@@ -2894,7 +1300,7 @@
                   <pic:spPr>
                     <a:xfrm>
                       <a:off x="0" y="0"/>
-                      <a:ext cx="3339092" cy="2097927"/>
+                      <a:ext cx="5400040" cy="2314575"/>
                     </a:xfrm>
                     <a:prstGeom prst="rect">
                       <a:avLst/>
@@ -2910,26 +1316,343 @@
     <w:p>
       <w:pPr>
         <w:pStyle w:val="PargrafodaLista"/>
-        <w:rPr>
-          <w:color w:val="76923C" w:themeColor="accent3" w:themeShade="BF"/>
-        </w:rPr>
-      </w:pPr>
-    </w:p>
-    <w:p>
-      <w:pPr>
-        <w:pStyle w:val="PargrafodaLista"/>
-        <w:rPr>
-          <w:color w:val="76923C" w:themeColor="accent3" w:themeShade="BF"/>
-        </w:rPr>
-      </w:pPr>
-    </w:p>
-    <w:p>
-      <w:pPr>
-        <w:pStyle w:val="PargrafodaLista"/>
-        <w:rPr>
-          <w:color w:val="76923C" w:themeColor="accent3" w:themeShade="BF"/>
-        </w:rPr>
-      </w:pPr>
+        <w:jc w:val="both"/>
+      </w:pPr>
+    </w:p>
+    <w:p>
+      <w:pPr>
+        <w:pStyle w:val="PargrafodaLista"/>
+        <w:jc w:val="both"/>
+      </w:pPr>
+    </w:p>
+    <w:p>
+      <w:pPr>
+        <w:pStyle w:val="PargrafodaLista"/>
+        <w:numPr>
+          <w:ilvl w:val="0"/>
+          <w:numId w:val="1"/>
+        </w:numPr>
+        <w:autoSpaceDE w:val="0"/>
+        <w:autoSpaceDN w:val="0"/>
+        <w:adjustRightInd w:val="0"/>
+        <w:spacing w:after="0" w:line="240" w:lineRule="auto"/>
+        <w:jc w:val="both"/>
+      </w:pPr>
+      <w:r>
+        <w:lastRenderedPageBreak/>
+        <w:t xml:space="preserve">Uma </w:t>
+      </w:r>
+      <w:r>
+        <w:rPr>
+          <w:highlight w:val="yellow"/>
+        </w:rPr>
+        <w:t>floricultura</w:t>
+      </w:r>
+      <w:r>
+        <w:t xml:space="preserve"> deseja informatizar suas </w:t>
+      </w:r>
+      <w:r>
+        <w:rPr>
+          <w:highlight w:val="yellow"/>
+        </w:rPr>
+        <w:t>operações</w:t>
+      </w:r>
+      <w:r>
+        <w:t xml:space="preserve">. Inicialmente, deseja manter um </w:t>
+      </w:r>
+      <w:r>
+        <w:rPr>
+          <w:highlight w:val="yellow"/>
+        </w:rPr>
+        <w:t>cadastro</w:t>
+      </w:r>
+      <w:r>
+        <w:t xml:space="preserve"> de todos os seus </w:t>
+      </w:r>
+      <w:r>
+        <w:rPr>
+          <w:highlight w:val="yellow"/>
+        </w:rPr>
+        <w:t>clientes</w:t>
+      </w:r>
+      <w:r>
+        <w:t xml:space="preserve">, mantendo </w:t>
+      </w:r>
+      <w:r>
+        <w:rPr>
+          <w:highlight w:val="yellow"/>
+        </w:rPr>
+        <w:t>informações</w:t>
+      </w:r>
+      <w:r>
+        <w:t xml:space="preserve"> como: </w:t>
+      </w:r>
+      <w:r>
+        <w:rPr>
+          <w:highlight w:val="yellow"/>
+        </w:rPr>
+        <w:t>RG</w:t>
+      </w:r>
+      <w:r>
+        <w:t xml:space="preserve">, </w:t>
+      </w:r>
+      <w:r>
+        <w:rPr>
+          <w:highlight w:val="yellow"/>
+        </w:rPr>
+        <w:t>nome</w:t>
+      </w:r>
+      <w:r>
+        <w:t xml:space="preserve">, </w:t>
+      </w:r>
+      <w:r>
+        <w:rPr>
+          <w:highlight w:val="yellow"/>
+        </w:rPr>
+        <w:t>telefone</w:t>
+      </w:r>
+      <w:r>
+        <w:t xml:space="preserve"> e </w:t>
+      </w:r>
+      <w:r>
+        <w:rPr>
+          <w:highlight w:val="yellow"/>
+        </w:rPr>
+        <w:t>endereço</w:t>
+      </w:r>
+      <w:r>
+        <w:t xml:space="preserve">. Deseja também manter um </w:t>
+      </w:r>
+      <w:r>
+        <w:rPr>
+          <w:highlight w:val="yellow"/>
+        </w:rPr>
+        <w:t>cadastro</w:t>
+      </w:r>
+      <w:r>
+        <w:t xml:space="preserve"> contendo </w:t>
+      </w:r>
+      <w:r>
+        <w:rPr>
+          <w:highlight w:val="yellow"/>
+        </w:rPr>
+        <w:t>informações</w:t>
+      </w:r>
+      <w:r>
+        <w:t xml:space="preserve"> sobre os </w:t>
+      </w:r>
+      <w:r>
+        <w:rPr>
+          <w:highlight w:val="yellow"/>
+        </w:rPr>
+        <w:t>produtos</w:t>
+      </w:r>
+      <w:r>
+        <w:t xml:space="preserve"> que vende, tais como: </w:t>
+      </w:r>
+      <w:r>
+        <w:rPr>
+          <w:highlight w:val="yellow"/>
+        </w:rPr>
+        <w:t>nome do produto</w:t>
+      </w:r>
+      <w:r>
+        <w:t xml:space="preserve">, </w:t>
+      </w:r>
+      <w:r>
+        <w:rPr>
+          <w:highlight w:val="yellow"/>
+        </w:rPr>
+        <w:t>tipo</w:t>
+      </w:r>
+      <w:r>
+        <w:t xml:space="preserve"> (</w:t>
+      </w:r>
+      <w:r>
+        <w:rPr>
+          <w:highlight w:val="yellow"/>
+        </w:rPr>
+        <w:t>flor</w:t>
+      </w:r>
+      <w:r>
+        <w:t xml:space="preserve">, </w:t>
+      </w:r>
+      <w:r>
+        <w:rPr>
+          <w:highlight w:val="yellow"/>
+        </w:rPr>
+        <w:t>vaso</w:t>
+      </w:r>
+      <w:r>
+        <w:t xml:space="preserve">, </w:t>
+      </w:r>
+      <w:r>
+        <w:rPr>
+          <w:highlight w:val="yellow"/>
+        </w:rPr>
+        <w:t>planta</w:t>
+      </w:r>
+      <w:r>
+        <w:t xml:space="preserve">,...), </w:t>
+      </w:r>
+      <w:r>
+        <w:rPr>
+          <w:highlight w:val="yellow"/>
+        </w:rPr>
+        <w:t>preço</w:t>
+      </w:r>
+      <w:r>
+        <w:t xml:space="preserve"> e </w:t>
+      </w:r>
+      <w:r>
+        <w:rPr>
+          <w:highlight w:val="yellow"/>
+        </w:rPr>
+        <w:t>quantidade em estoque</w:t>
+      </w:r>
+      <w:r>
+        <w:t xml:space="preserve">. Quando um </w:t>
+      </w:r>
+      <w:r>
+        <w:rPr>
+          <w:highlight w:val="yellow"/>
+        </w:rPr>
+        <w:t>cliente</w:t>
+      </w:r>
+      <w:r>
+        <w:t xml:space="preserve"> faz uma </w:t>
+      </w:r>
+      <w:r>
+        <w:rPr>
+          <w:highlight w:val="yellow"/>
+        </w:rPr>
+        <w:t>compra</w:t>
+      </w:r>
+      <w:r>
+        <w:t xml:space="preserve">, a mesma é armazenada, mantendo </w:t>
+      </w:r>
+      <w:r>
+        <w:rPr>
+          <w:highlight w:val="yellow"/>
+        </w:rPr>
+        <w:t>informação</w:t>
+      </w:r>
+      <w:r>
+        <w:t xml:space="preserve"> sobre o </w:t>
+      </w:r>
+      <w:r>
+        <w:rPr>
+          <w:highlight w:val="yellow"/>
+        </w:rPr>
+        <w:t>cliente</w:t>
+      </w:r>
+      <w:r>
+        <w:t xml:space="preserve"> que fez a </w:t>
+      </w:r>
+      <w:r>
+        <w:rPr>
+          <w:highlight w:val="yellow"/>
+        </w:rPr>
+        <w:t>compra</w:t>
+      </w:r>
+      <w:r>
+        <w:t xml:space="preserve">, a </w:t>
+      </w:r>
+      <w:r>
+        <w:rPr>
+          <w:highlight w:val="yellow"/>
+        </w:rPr>
+        <w:t>data da compra</w:t>
+      </w:r>
+      <w:r>
+        <w:t xml:space="preserve">, o </w:t>
+      </w:r>
+      <w:r>
+        <w:rPr>
+          <w:highlight w:val="yellow"/>
+        </w:rPr>
+        <w:t>valor total</w:t>
+      </w:r>
+      <w:r>
+        <w:t xml:space="preserve"> e os </w:t>
+      </w:r>
+      <w:r>
+        <w:rPr>
+          <w:highlight w:val="yellow"/>
+        </w:rPr>
+        <w:t>produtos</w:t>
+      </w:r>
+      <w:r>
+        <w:t xml:space="preserve"> comprados.</w:t>
+      </w:r>
+    </w:p>
+    <w:p>
+      <w:pPr>
+        <w:pStyle w:val="PargrafodaLista"/>
+      </w:pPr>
+    </w:p>
+    <w:p>
+      <w:pPr>
+        <w:ind w:firstLine="708"/>
+        <w:jc w:val="both"/>
+      </w:pPr>
+      <w:r>
+        <w:t xml:space="preserve">1.Destacar e filtrar os substantivos </w:t>
+      </w:r>
+    </w:p>
+    <w:p>
+      <w:pPr>
+        <w:pStyle w:val="PargrafodaLista"/>
+      </w:pPr>
+      <w:r>
+        <w:rPr>
+          <w:strike/>
+        </w:rPr>
+        <w:t>Floricultura</w:t>
+      </w:r>
+      <w:r>
+        <w:t xml:space="preserve">, </w:t>
+      </w:r>
+      <w:r>
+        <w:rPr>
+          <w:strike/>
+          <w:color w:val="FF0000"/>
+        </w:rPr>
+        <w:t>operações</w:t>
+      </w:r>
+      <w:r>
+        <w:t xml:space="preserve">, </w:t>
+      </w:r>
+      <w:r>
+        <w:rPr>
+          <w:strike/>
+          <w:color w:val="FF0000"/>
+        </w:rPr>
+        <w:t>cadastro</w:t>
+      </w:r>
+      <w:r>
+        <w:t xml:space="preserve">, clientes, </w:t>
+      </w:r>
+      <w:r>
+        <w:rPr>
+          <w:strike/>
+          <w:color w:val="FF0000"/>
+        </w:rPr>
+        <w:t>informações</w:t>
+      </w:r>
+      <w:r>
+        <w:t xml:space="preserve">, RG, Nome, Telefone, endereço, produtos, nome do produto, tipo, </w:t>
+      </w:r>
+      <w:r>
+        <w:rPr>
+          <w:strike/>
+          <w:color w:val="FF0000"/>
+        </w:rPr>
+        <w:t>flor, vaso, planta</w:t>
+      </w:r>
+      <w:r>
+        <w:t xml:space="preserve">, preço, quantidade em estoque, compra, data da compra, valor total </w:t>
+      </w:r>
     </w:p>
     <w:p>
       <w:pPr>
@@ -2938,6 +1661,514 @@
       <w:r>
         <w:t xml:space="preserve"> </w:t>
       </w:r>
+    </w:p>
+    <w:p>
+      <w:pPr>
+        <w:pStyle w:val="PargrafodaLista"/>
+        <w:rPr>
+          <w:color w:val="76923C" w:themeColor="accent3" w:themeShade="BF"/>
+        </w:rPr>
+      </w:pPr>
+      <w:r>
+        <w:rPr>
+          <w:color w:val="76923C" w:themeColor="accent3" w:themeShade="BF"/>
+        </w:rPr>
+        <w:t xml:space="preserve">clientes, RG, Nome, Telefone, endereço, produtos, nome do produto, tipo, preço, quantidade em estoque, compra, data da compra, valor total </w:t>
+      </w:r>
+    </w:p>
+    <w:p>
+      <w:pPr>
+        <w:pStyle w:val="PargrafodaLista"/>
+        <w:rPr>
+          <w:color w:val="76923C" w:themeColor="accent3" w:themeShade="BF"/>
+        </w:rPr>
+      </w:pPr>
+    </w:p>
+    <w:p>
+      <w:pPr>
+        <w:autoSpaceDE w:val="0"/>
+        <w:autoSpaceDN w:val="0"/>
+        <w:adjustRightInd w:val="0"/>
+        <w:spacing w:after="0" w:line="240" w:lineRule="auto"/>
+        <w:ind w:left="705"/>
+        <w:jc w:val="both"/>
+        <w:rPr>
+          <w:color w:val="76923C" w:themeColor="accent3" w:themeShade="BF"/>
+        </w:rPr>
+      </w:pPr>
+      <w:r>
+        <w:rPr>
+          <w:color w:val="76923C" w:themeColor="accent3" w:themeShade="BF"/>
+        </w:rPr>
+        <w:t xml:space="preserve">2. Identificar Entidades e Atributos </w:t>
+      </w:r>
+    </w:p>
+    <w:p>
+      <w:pPr>
+        <w:pStyle w:val="PargrafodaLista"/>
+        <w:rPr>
+          <w:color w:val="76923C" w:themeColor="accent3" w:themeShade="BF"/>
+        </w:rPr>
+      </w:pPr>
+    </w:p>
+    <w:p>
+      <w:pPr>
+        <w:pStyle w:val="PargrafodaLista"/>
+        <w:rPr>
+          <w:color w:val="76923C" w:themeColor="accent3" w:themeShade="BF"/>
+        </w:rPr>
+      </w:pPr>
+      <w:r>
+        <w:rPr>
+          <w:color w:val="FFC000"/>
+        </w:rPr>
+        <w:t>Cliente</w:t>
+      </w:r>
+      <w:r>
+        <w:rPr>
+          <w:color w:val="76923C" w:themeColor="accent3" w:themeShade="BF"/>
+        </w:rPr>
+        <w:t xml:space="preserve"> (id, RG, Nome, Telefone, </w:t>
+      </w:r>
+      <w:proofErr w:type="spellStart"/>
+      <w:r>
+        <w:rPr>
+          <w:color w:val="76923C" w:themeColor="accent3" w:themeShade="BF"/>
+        </w:rPr>
+        <w:t>Endereco</w:t>
+      </w:r>
+      <w:proofErr w:type="spellEnd"/>
+      <w:r>
+        <w:rPr>
+          <w:color w:val="76923C" w:themeColor="accent3" w:themeShade="BF"/>
+        </w:rPr>
+        <w:t>)</w:t>
+      </w:r>
+    </w:p>
+    <w:p>
+      <w:pPr>
+        <w:pStyle w:val="PargrafodaLista"/>
+        <w:rPr>
+          <w:color w:val="76923C" w:themeColor="accent3" w:themeShade="BF"/>
+        </w:rPr>
+      </w:pPr>
+      <w:r>
+        <w:rPr>
+          <w:color w:val="FFC000"/>
+        </w:rPr>
+        <w:t xml:space="preserve">Produto </w:t>
+      </w:r>
+      <w:r>
+        <w:rPr>
+          <w:color w:val="76923C" w:themeColor="accent3" w:themeShade="BF"/>
+        </w:rPr>
+        <w:t xml:space="preserve">(id, </w:t>
+      </w:r>
+      <w:proofErr w:type="spellStart"/>
+      <w:r>
+        <w:rPr>
+          <w:color w:val="76923C" w:themeColor="accent3" w:themeShade="BF"/>
+        </w:rPr>
+        <w:t>descricao</w:t>
+      </w:r>
+      <w:proofErr w:type="spellEnd"/>
+      <w:r>
+        <w:rPr>
+          <w:color w:val="76923C" w:themeColor="accent3" w:themeShade="BF"/>
+        </w:rPr>
+        <w:t xml:space="preserve">, tipo, </w:t>
+      </w:r>
+      <w:proofErr w:type="spellStart"/>
+      <w:r>
+        <w:rPr>
+          <w:color w:val="76923C" w:themeColor="accent3" w:themeShade="BF"/>
+        </w:rPr>
+        <w:t>preco</w:t>
+      </w:r>
+      <w:proofErr w:type="spellEnd"/>
+      <w:r>
+        <w:rPr>
+          <w:color w:val="76923C" w:themeColor="accent3" w:themeShade="BF"/>
+        </w:rPr>
+        <w:t xml:space="preserve">, </w:t>
+      </w:r>
+      <w:proofErr w:type="spellStart"/>
+      <w:r>
+        <w:rPr>
+          <w:color w:val="76923C" w:themeColor="accent3" w:themeShade="BF"/>
+        </w:rPr>
+        <w:t>qtdEstoque</w:t>
+      </w:r>
+      <w:proofErr w:type="spellEnd"/>
+      <w:r>
+        <w:rPr>
+          <w:color w:val="76923C" w:themeColor="accent3" w:themeShade="BF"/>
+        </w:rPr>
+        <w:t>)</w:t>
+      </w:r>
+    </w:p>
+    <w:p>
+      <w:pPr>
+        <w:pStyle w:val="PargrafodaLista"/>
+        <w:rPr>
+          <w:color w:val="76923C" w:themeColor="accent3" w:themeShade="BF"/>
+        </w:rPr>
+      </w:pPr>
+      <w:r>
+        <w:rPr>
+          <w:color w:val="FFC000"/>
+        </w:rPr>
+        <w:t>Compra</w:t>
+      </w:r>
+      <w:r>
+        <w:rPr>
+          <w:color w:val="76923C" w:themeColor="accent3" w:themeShade="BF"/>
+        </w:rPr>
+        <w:t xml:space="preserve"> (id, data, </w:t>
+      </w:r>
+      <w:proofErr w:type="spellStart"/>
+      <w:r>
+        <w:rPr>
+          <w:color w:val="76923C" w:themeColor="accent3" w:themeShade="BF"/>
+        </w:rPr>
+        <w:t>valorCompra</w:t>
+      </w:r>
+      <w:proofErr w:type="spellEnd"/>
+      <w:r>
+        <w:rPr>
+          <w:color w:val="76923C" w:themeColor="accent3" w:themeShade="BF"/>
+        </w:rPr>
+        <w:t xml:space="preserve">, </w:t>
+      </w:r>
+      <w:proofErr w:type="spellStart"/>
+      <w:r>
+        <w:rPr>
+          <w:color w:val="76923C" w:themeColor="accent3" w:themeShade="BF"/>
+        </w:rPr>
+        <w:t>ProdutosVenda</w:t>
+      </w:r>
+      <w:proofErr w:type="spellEnd"/>
+      <w:r>
+        <w:rPr>
+          <w:color w:val="76923C" w:themeColor="accent3" w:themeShade="BF"/>
+        </w:rPr>
+        <w:t xml:space="preserve">, </w:t>
+      </w:r>
+      <w:proofErr w:type="spellStart"/>
+      <w:r>
+        <w:rPr>
+          <w:color w:val="76923C" w:themeColor="accent3" w:themeShade="BF"/>
+        </w:rPr>
+        <w:t>qtd</w:t>
+      </w:r>
+      <w:proofErr w:type="spellEnd"/>
+      <w:r>
+        <w:rPr>
+          <w:color w:val="76923C" w:themeColor="accent3" w:themeShade="BF"/>
+        </w:rPr>
+        <w:t>)</w:t>
+      </w:r>
+    </w:p>
+    <w:p>
+      <w:pPr>
+        <w:pStyle w:val="PargrafodaLista"/>
+        <w:rPr>
+          <w:color w:val="76923C" w:themeColor="accent3" w:themeShade="BF"/>
+        </w:rPr>
+      </w:pPr>
+    </w:p>
+    <w:p>
+      <w:pPr>
+        <w:autoSpaceDE w:val="0"/>
+        <w:autoSpaceDN w:val="0"/>
+        <w:adjustRightInd w:val="0"/>
+        <w:spacing w:after="0" w:line="240" w:lineRule="auto"/>
+        <w:ind w:left="705"/>
+        <w:jc w:val="both"/>
+        <w:rPr>
+          <w:color w:val="76923C" w:themeColor="accent3" w:themeShade="BF"/>
+        </w:rPr>
+      </w:pPr>
+      <w:r>
+        <w:rPr>
+          <w:color w:val="76923C" w:themeColor="accent3" w:themeShade="BF"/>
+        </w:rPr>
+        <w:t>3. Identificar e analisar os relacionamentos</w:t>
+      </w:r>
+    </w:p>
+    <w:p>
+      <w:pPr>
+        <w:pStyle w:val="PargrafodaLista"/>
+        <w:rPr>
+          <w:color w:val="76923C" w:themeColor="accent3" w:themeShade="BF"/>
+        </w:rPr>
+      </w:pPr>
+    </w:p>
+    <w:p>
+      <w:pPr>
+        <w:pStyle w:val="PargrafodaLista"/>
+        <w:rPr>
+          <w:color w:val="76923C" w:themeColor="accent3" w:themeShade="BF"/>
+        </w:rPr>
+      </w:pPr>
+      <w:r>
+        <w:rPr>
+          <w:color w:val="76923C" w:themeColor="accent3" w:themeShade="BF"/>
+        </w:rPr>
+        <w:t xml:space="preserve">Cliente x Produto </w:t>
+      </w:r>
+    </w:p>
+    <w:p>
+      <w:pPr>
+        <w:pStyle w:val="PargrafodaLista"/>
+        <w:rPr>
+          <w:color w:val="76923C" w:themeColor="accent3" w:themeShade="BF"/>
+        </w:rPr>
+      </w:pPr>
+      <w:r>
+        <w:rPr>
+          <w:color w:val="76923C" w:themeColor="accent3" w:themeShade="BF"/>
+        </w:rPr>
+        <w:t xml:space="preserve">       Um cliente pode comprar </w:t>
+      </w:r>
+      <w:r>
+        <w:rPr>
+          <w:color w:val="FFC000"/>
+        </w:rPr>
+        <w:t xml:space="preserve">um ou vários </w:t>
+      </w:r>
+      <w:r>
+        <w:rPr>
+          <w:color w:val="76923C" w:themeColor="accent3" w:themeShade="BF"/>
+        </w:rPr>
+        <w:t xml:space="preserve">produtos </w:t>
+      </w:r>
+    </w:p>
+    <w:p>
+      <w:pPr>
+        <w:pStyle w:val="PargrafodaLista"/>
+        <w:rPr>
+          <w:color w:val="76923C" w:themeColor="accent3" w:themeShade="BF"/>
+        </w:rPr>
+      </w:pPr>
+      <w:r>
+        <w:rPr>
+          <w:color w:val="76923C" w:themeColor="accent3" w:themeShade="BF"/>
+        </w:rPr>
+        <w:t xml:space="preserve">       Um Produto pode ser comprado por </w:t>
+      </w:r>
+      <w:r>
+        <w:rPr>
+          <w:color w:val="FFC000"/>
+        </w:rPr>
+        <w:t xml:space="preserve">um ou vários </w:t>
+      </w:r>
+      <w:r>
+        <w:rPr>
+          <w:color w:val="76923C" w:themeColor="accent3" w:themeShade="BF"/>
+        </w:rPr>
+        <w:t xml:space="preserve">clientes </w:t>
+      </w:r>
+    </w:p>
+    <w:p>
+      <w:pPr>
+        <w:pStyle w:val="PargrafodaLista"/>
+        <w:rPr>
+          <w:color w:val="76923C" w:themeColor="accent3" w:themeShade="BF"/>
+        </w:rPr>
+      </w:pPr>
+    </w:p>
+    <w:p>
+      <w:pPr>
+        <w:pStyle w:val="PargrafodaLista"/>
+        <w:rPr>
+          <w:color w:val="76923C" w:themeColor="accent3" w:themeShade="BF"/>
+        </w:rPr>
+      </w:pPr>
+      <w:r>
+        <w:rPr>
+          <w:color w:val="76923C" w:themeColor="accent3" w:themeShade="BF"/>
+        </w:rPr>
+        <w:t xml:space="preserve">Cliente </w:t>
+      </w:r>
+      <w:proofErr w:type="gramStart"/>
+      <w:r>
+        <w:rPr>
+          <w:color w:val="76923C" w:themeColor="accent3" w:themeShade="BF"/>
+        </w:rPr>
+        <w:t>x Compra</w:t>
+      </w:r>
+      <w:proofErr w:type="gramEnd"/>
+      <w:r>
+        <w:rPr>
+          <w:color w:val="76923C" w:themeColor="accent3" w:themeShade="BF"/>
+        </w:rPr>
+        <w:t xml:space="preserve"> </w:t>
+      </w:r>
+    </w:p>
+    <w:p>
+      <w:pPr>
+        <w:pStyle w:val="PargrafodaLista"/>
+        <w:rPr>
+          <w:color w:val="76923C" w:themeColor="accent3" w:themeShade="BF"/>
+        </w:rPr>
+      </w:pPr>
+      <w:r>
+        <w:rPr>
+          <w:color w:val="76923C" w:themeColor="accent3" w:themeShade="BF"/>
+        </w:rPr>
+        <w:t xml:space="preserve">       Um Cliente pode efetuar </w:t>
+      </w:r>
+      <w:r>
+        <w:rPr>
+          <w:color w:val="FFC000"/>
+        </w:rPr>
+        <w:t xml:space="preserve">uma ou varias </w:t>
+      </w:r>
+      <w:r>
+        <w:rPr>
+          <w:color w:val="76923C" w:themeColor="accent3" w:themeShade="BF"/>
+        </w:rPr>
+        <w:t xml:space="preserve">compras </w:t>
+      </w:r>
+    </w:p>
+    <w:p>
+      <w:pPr>
+        <w:pStyle w:val="PargrafodaLista"/>
+        <w:rPr>
+          <w:color w:val="76923C" w:themeColor="accent3" w:themeShade="BF"/>
+        </w:rPr>
+      </w:pPr>
+      <w:r>
+        <w:rPr>
+          <w:color w:val="76923C" w:themeColor="accent3" w:themeShade="BF"/>
+        </w:rPr>
+        <w:t xml:space="preserve">       Uma compra pode ser efetuada por </w:t>
+      </w:r>
+      <w:r>
+        <w:rPr>
+          <w:color w:val="FFC000"/>
+        </w:rPr>
+        <w:t>um</w:t>
+      </w:r>
+      <w:r>
+        <w:rPr>
+          <w:color w:val="76923C" w:themeColor="accent3" w:themeShade="BF"/>
+        </w:rPr>
+        <w:t xml:space="preserve"> cliente</w:t>
+      </w:r>
+      <w:r>
+        <w:rPr>
+          <w:color w:val="76923C" w:themeColor="accent3" w:themeShade="BF"/>
+        </w:rPr>
+        <w:t xml:space="preserve">          </w:t>
+      </w:r>
+    </w:p>
+    <w:p>
+      <w:pPr>
+        <w:pStyle w:val="PargrafodaLista"/>
+        <w:rPr>
+          <w:color w:val="76923C" w:themeColor="accent3" w:themeShade="BF"/>
+        </w:rPr>
+      </w:pPr>
+    </w:p>
+    <w:p>
+      <w:pPr>
+        <w:pStyle w:val="PargrafodaLista"/>
+        <w:rPr>
+          <w:color w:val="76923C" w:themeColor="accent3" w:themeShade="BF"/>
+        </w:rPr>
+      </w:pPr>
+      <w:r>
+        <w:rPr>
+          <w:color w:val="76923C" w:themeColor="accent3" w:themeShade="BF"/>
+        </w:rPr>
+        <w:t xml:space="preserve">Produto </w:t>
+      </w:r>
+      <w:proofErr w:type="gramStart"/>
+      <w:r>
+        <w:rPr>
+          <w:color w:val="76923C" w:themeColor="accent3" w:themeShade="BF"/>
+        </w:rPr>
+        <w:t>x Compra</w:t>
+      </w:r>
+      <w:proofErr w:type="gramEnd"/>
+      <w:r>
+        <w:rPr>
+          <w:color w:val="76923C" w:themeColor="accent3" w:themeShade="BF"/>
+        </w:rPr>
+        <w:t xml:space="preserve"> </w:t>
+      </w:r>
+    </w:p>
+    <w:p>
+      <w:pPr>
+        <w:pStyle w:val="PargrafodaLista"/>
+        <w:rPr>
+          <w:color w:val="76923C" w:themeColor="accent3" w:themeShade="BF"/>
+        </w:rPr>
+      </w:pPr>
+      <w:r>
+        <w:rPr>
+          <w:color w:val="76923C" w:themeColor="accent3" w:themeShade="BF"/>
+        </w:rPr>
+        <w:t xml:space="preserve">       Um produto pode estar em </w:t>
+      </w:r>
+      <w:r>
+        <w:rPr>
+          <w:color w:val="FFC000"/>
+        </w:rPr>
+        <w:t xml:space="preserve">zero ou várias </w:t>
+      </w:r>
+      <w:r>
+        <w:rPr>
+          <w:color w:val="76923C" w:themeColor="accent3" w:themeShade="BF"/>
+        </w:rPr>
+        <w:t xml:space="preserve">compras </w:t>
+      </w:r>
+    </w:p>
+    <w:p>
+      <w:pPr>
+        <w:pStyle w:val="PargrafodaLista"/>
+        <w:rPr>
+          <w:color w:val="76923C" w:themeColor="accent3" w:themeShade="BF"/>
+        </w:rPr>
+      </w:pPr>
+      <w:r>
+        <w:rPr>
+          <w:color w:val="76923C" w:themeColor="accent3" w:themeShade="BF"/>
+        </w:rPr>
+        <w:t xml:space="preserve">       Uma Compra pode ter </w:t>
+      </w:r>
+      <w:r>
+        <w:rPr>
+          <w:color w:val="FFC000"/>
+        </w:rPr>
+        <w:t xml:space="preserve">um ou vários </w:t>
+      </w:r>
+      <w:r>
+        <w:rPr>
+          <w:color w:val="76923C" w:themeColor="accent3" w:themeShade="BF"/>
+        </w:rPr>
+        <w:t xml:space="preserve">Produtos  </w:t>
+      </w:r>
+    </w:p>
+    <w:p>
+      <w:pPr>
+        <w:pStyle w:val="PargrafodaLista"/>
+        <w:rPr>
+          <w:color w:val="76923C" w:themeColor="accent3" w:themeShade="BF"/>
+        </w:rPr>
+      </w:pPr>
+    </w:p>
+    <w:p>
+      <w:r>
+        <w:br w:type="page"/>
+      </w:r>
+    </w:p>
+    <w:p>
+      <w:pPr>
+        <w:pStyle w:val="PargrafodaLista"/>
+      </w:pPr>
     </w:p>
     <w:p>
       <w:pPr>
@@ -2955,325 +2186,147 @@
         <w:rPr>
           <w:highlight w:val="yellow"/>
         </w:rPr>
-        <w:t>biblioteca</w:t>
+        <w:t>Escola</w:t>
+      </w:r>
+      <w:r>
+        <w:t xml:space="preserve"> tem várias </w:t>
+      </w:r>
+      <w:r>
+        <w:rPr>
+          <w:highlight w:val="yellow"/>
+        </w:rPr>
+        <w:t>turmas</w:t>
+      </w:r>
+      <w:r>
+        <w:t xml:space="preserve">. Uma </w:t>
+      </w:r>
+      <w:r>
+        <w:rPr>
+          <w:highlight w:val="yellow"/>
+        </w:rPr>
+        <w:t>turma</w:t>
       </w:r>
       <w:r>
         <w:t xml:space="preserve"> </w:t>
       </w:r>
       <w:r>
-        <w:t xml:space="preserve">deseja manter </w:t>
-      </w:r>
-      <w:r>
-        <w:rPr>
-          <w:highlight w:val="yellow"/>
-        </w:rPr>
-        <w:t>informações</w:t>
-      </w:r>
-      <w:r>
-        <w:t xml:space="preserve"> sobre </w:t>
-      </w:r>
-      <w:r>
-        <w:t xml:space="preserve">seus </w:t>
-      </w:r>
-      <w:r>
-        <w:rPr>
-          <w:highlight w:val="yellow"/>
-        </w:rPr>
-        <w:t>livros</w:t>
-      </w:r>
-      <w:r>
-        <w:t xml:space="preserve">. Inicialmente, quer </w:t>
-      </w:r>
-      <w:r>
-        <w:t>armazenar</w:t>
-      </w:r>
-      <w:r>
-        <w:t xml:space="preserve"> para os </w:t>
-      </w:r>
-      <w:r>
-        <w:rPr>
-          <w:highlight w:val="yellow"/>
-        </w:rPr>
-        <w:t>livros</w:t>
-      </w:r>
-      <w:r>
-        <w:t xml:space="preserve"> as seguintes </w:t>
-      </w:r>
-      <w:r>
-        <w:rPr>
-          <w:highlight w:val="yellow"/>
-        </w:rPr>
-        <w:t>características</w:t>
-      </w:r>
-      <w:r>
-        <w:t xml:space="preserve">: </w:t>
-      </w:r>
-      <w:r>
-        <w:rPr>
-          <w:highlight w:val="yellow"/>
-        </w:rPr>
-        <w:t>ISBN</w:t>
-      </w:r>
-      <w:r>
-        <w:t xml:space="preserve">, </w:t>
-      </w:r>
-      <w:r>
-        <w:rPr>
-          <w:highlight w:val="yellow"/>
-        </w:rPr>
-        <w:t>título</w:t>
-      </w:r>
-      <w:r>
-        <w:t xml:space="preserve">, </w:t>
-      </w:r>
-      <w:r>
-        <w:rPr>
-          <w:highlight w:val="yellow"/>
-        </w:rPr>
-        <w:t>ano</w:t>
+        <w:t>tem v</w:t>
+      </w:r>
+      <w:r>
+        <w:t xml:space="preserve">ários </w:t>
+      </w:r>
+      <w:r>
+        <w:rPr>
+          <w:highlight w:val="yellow"/>
+        </w:rPr>
+        <w:t>professores</w:t>
+      </w:r>
+      <w:r>
+        <w:t xml:space="preserve">, sendo que um </w:t>
+      </w:r>
+      <w:r>
+        <w:rPr>
+          <w:highlight w:val="yellow"/>
+        </w:rPr>
+        <w:t>professor</w:t>
+      </w:r>
+      <w:r>
+        <w:t xml:space="preserve"> pode ministrar </w:t>
+      </w:r>
+      <w:r>
+        <w:rPr>
+          <w:highlight w:val="yellow"/>
+        </w:rPr>
+        <w:t>aulas</w:t>
+      </w:r>
+      <w:r>
+        <w:t xml:space="preserve"> em mais de </w:t>
+      </w:r>
+      <w:r>
+        <w:t xml:space="preserve">uma </w:t>
+      </w:r>
+      <w:r>
+        <w:rPr>
+          <w:highlight w:val="yellow"/>
+        </w:rPr>
+        <w:t>turma</w:t>
+      </w:r>
+      <w:r>
+        <w:t xml:space="preserve">. Uma </w:t>
+      </w:r>
+      <w:r>
+        <w:rPr>
+          <w:highlight w:val="yellow"/>
+        </w:rPr>
+        <w:t>turma</w:t>
+      </w:r>
+      <w:r>
+        <w:t xml:space="preserve"> tem sempre </w:t>
+      </w:r>
+      <w:r>
+        <w:rPr>
+          <w:highlight w:val="yellow"/>
+        </w:rPr>
+        <w:t>aulas</w:t>
+      </w:r>
+      <w:r>
+        <w:t xml:space="preserve"> na </w:t>
+      </w:r>
+      <w:r>
+        <w:t>mesm</w:t>
+      </w:r>
+      <w:r>
+        <w:t xml:space="preserve">a </w:t>
+      </w:r>
+      <w:r>
+        <w:rPr>
+          <w:highlight w:val="yellow"/>
+        </w:rPr>
+        <w:t>sala</w:t>
+      </w:r>
+      <w:r>
+        <w:t xml:space="preserve">, mas uma </w:t>
+      </w:r>
+      <w:r>
+        <w:rPr>
+          <w:highlight w:val="yellow"/>
+        </w:rPr>
+        <w:t>sala</w:t>
+      </w:r>
+      <w:r>
+        <w:t xml:space="preserve"> pode estar </w:t>
+      </w:r>
+      <w:r>
+        <w:t>associad</w:t>
+      </w:r>
+      <w:r>
+        <w:t xml:space="preserve">a a várias </w:t>
+      </w:r>
+      <w:r>
+        <w:rPr>
+          <w:highlight w:val="yellow"/>
+        </w:rPr>
+        <w:t>turmas</w:t>
+      </w:r>
+      <w:r>
+        <w:t xml:space="preserve"> (com </w:t>
+      </w:r>
+      <w:r>
+        <w:rPr>
+          <w:highlight w:val="yellow"/>
+        </w:rPr>
+        <w:t>horários</w:t>
       </w:r>
       <w:r>
         <w:t xml:space="preserve"> </w:t>
       </w:r>
       <w:r>
-        <w:rPr>
-          <w:highlight w:val="yellow"/>
-        </w:rPr>
-        <w:t>editora</w:t>
-      </w:r>
-      <w:r>
-        <w:t xml:space="preserve"> e </w:t>
-      </w:r>
-      <w:r>
-        <w:rPr>
-          <w:highlight w:val="yellow"/>
-        </w:rPr>
-        <w:t>autores</w:t>
-      </w:r>
-      <w:r>
-        <w:t xml:space="preserve"> deste </w:t>
-      </w:r>
-      <w:r>
-        <w:rPr>
-          <w:highlight w:val="yellow"/>
-        </w:rPr>
-        <w:t>livro</w:t>
-      </w:r>
-      <w:r>
-        <w:t xml:space="preserve">. Para os </w:t>
-      </w:r>
-      <w:r>
-        <w:rPr>
-          <w:highlight w:val="yellow"/>
-        </w:rPr>
-        <w:t>autores</w:t>
-      </w:r>
-      <w:r>
-        <w:t xml:space="preserve">, </w:t>
-      </w:r>
-      <w:r>
-        <w:t xml:space="preserve">deseja </w:t>
-      </w:r>
-      <w:r>
-        <w:t>manter</w:t>
-      </w:r>
-      <w:r>
-        <w:t xml:space="preserve">: </w:t>
-      </w:r>
-      <w:r>
-        <w:rPr>
-          <w:highlight w:val="yellow"/>
-        </w:rPr>
-        <w:t>nome</w:t>
-      </w:r>
-      <w:r>
-        <w:t xml:space="preserve"> e </w:t>
-      </w:r>
-      <w:r>
-        <w:rPr>
-          <w:highlight w:val="yellow"/>
-        </w:rPr>
-        <w:t>nacionalidade</w:t>
-      </w:r>
-      <w:r>
-        <w:t xml:space="preserve">. Cabe </w:t>
-      </w:r>
-      <w:r>
-        <w:t>salientar</w:t>
-      </w:r>
-      <w:r>
-        <w:t xml:space="preserve"> que um </w:t>
-      </w:r>
-      <w:r>
-        <w:rPr>
-          <w:highlight w:val="yellow"/>
-        </w:rPr>
-        <w:t>autor</w:t>
-      </w:r>
-      <w:r>
-        <w:t xml:space="preserve"> pode ter vários </w:t>
-      </w:r>
-      <w:r>
-        <w:rPr>
-          <w:highlight w:val="yellow"/>
-        </w:rPr>
-        <w:t>livros</w:t>
-      </w:r>
-      <w:r>
-        <w:t xml:space="preserve">, assim </w:t>
-      </w:r>
-      <w:r>
-        <w:t xml:space="preserve">como um </w:t>
-      </w:r>
-      <w:r>
-        <w:rPr>
-          <w:highlight w:val="yellow"/>
-        </w:rPr>
-        <w:t>livro</w:t>
-      </w:r>
-      <w:r>
-        <w:t xml:space="preserve"> pode </w:t>
-      </w:r>
-      <w:r>
-        <w:t xml:space="preserve">ser </w:t>
-      </w:r>
-      <w:r>
-        <w:t>escrito</w:t>
-      </w:r>
-      <w:r>
-        <w:t xml:space="preserve"> por vários </w:t>
-      </w:r>
-      <w:r>
-        <w:rPr>
-          <w:highlight w:val="yellow"/>
-        </w:rPr>
-        <w:t>autores</w:t>
-      </w:r>
-      <w:r>
-        <w:t xml:space="preserve">. Cada </w:t>
-      </w:r>
-      <w:r>
-        <w:rPr>
-          <w:highlight w:val="yellow"/>
-        </w:rPr>
-        <w:t>livro</w:t>
-      </w:r>
-      <w:r>
-        <w:t xml:space="preserve"> da </w:t>
-      </w:r>
-      <w:r>
-        <w:rPr>
-          <w:highlight w:val="yellow"/>
-        </w:rPr>
-        <w:t>biblioteca</w:t>
-      </w:r>
-      <w:r>
-        <w:t xml:space="preserve"> pertence a uma </w:t>
-      </w:r>
-      <w:r>
-        <w:rPr>
-          <w:highlight w:val="yellow"/>
-        </w:rPr>
-        <w:t>categoria</w:t>
-      </w:r>
-      <w:r>
-        <w:t xml:space="preserve">. A </w:t>
-      </w:r>
-      <w:r>
-        <w:rPr>
-          <w:highlight w:val="yellow"/>
-        </w:rPr>
-        <w:t>biblioteca</w:t>
-      </w:r>
-      <w:r>
-        <w:t xml:space="preserve"> deseja</w:t>
-      </w:r>
-      <w:r>
-        <w:t xml:space="preserve"> </w:t>
-      </w:r>
-      <w:r>
-        <w:t>manter</w:t>
-      </w:r>
-      <w:r>
-        <w:t xml:space="preserve"> um </w:t>
-      </w:r>
-      <w:r>
-        <w:rPr>
-          <w:highlight w:val="yellow"/>
-        </w:rPr>
-        <w:t>cadastro</w:t>
-      </w:r>
-      <w:r>
-        <w:t xml:space="preserve"> de todas as </w:t>
-      </w:r>
-      <w:r>
-        <w:rPr>
-          <w:highlight w:val="yellow"/>
-        </w:rPr>
-        <w:t>categorias</w:t>
-      </w:r>
-      <w:r>
-        <w:t xml:space="preserve"> </w:t>
-      </w:r>
-      <w:r>
-        <w:t>ex</w:t>
-      </w:r>
-      <w:r>
-        <w:t xml:space="preserve">istentes, com </w:t>
-      </w:r>
-      <w:r>
-        <w:rPr>
-          <w:highlight w:val="yellow"/>
-        </w:rPr>
-        <w:t>informações</w:t>
-      </w:r>
-      <w:r>
-        <w:t xml:space="preserve"> como: </w:t>
-      </w:r>
-      <w:r>
-        <w:rPr>
-          <w:highlight w:val="yellow"/>
-        </w:rPr>
-        <w:t>código da categoria</w:t>
-      </w:r>
-      <w:r>
-        <w:t xml:space="preserve"> e </w:t>
-      </w:r>
-      <w:r>
-        <w:rPr>
-          <w:highlight w:val="yellow"/>
-        </w:rPr>
-        <w:t>descrição</w:t>
-      </w:r>
-      <w:r>
-        <w:t xml:space="preserve">. Uma </w:t>
-      </w:r>
-      <w:r>
-        <w:rPr>
-          <w:highlight w:val="yellow"/>
-        </w:rPr>
-        <w:t>categoria</w:t>
-      </w:r>
-      <w:r>
-        <w:t xml:space="preserve"> </w:t>
-      </w:r>
-      <w:r>
-        <w:t xml:space="preserve">pode ter vários </w:t>
-      </w:r>
-      <w:r>
-        <w:rPr>
-          <w:highlight w:val="yellow"/>
-        </w:rPr>
-        <w:t>livros</w:t>
-      </w:r>
-      <w:r>
-        <w:t xml:space="preserve"> associados a ela.</w:t>
-      </w:r>
-    </w:p>
-    <w:p>
-      <w:pPr>
-        <w:pStyle w:val="SemEspaamento"/>
-        <w:jc w:val="both"/>
+        <w:t>diferentes).</w:t>
+      </w:r>
+    </w:p>
+    <w:p>
+      <w:pPr>
+        <w:pStyle w:val="PargrafodaLista"/>
       </w:pPr>
     </w:p>
     <w:p>
@@ -3293,57 +2346,44 @@
         <w:rPr>
           <w:strike/>
         </w:rPr>
-        <w:t>Biblioteca,</w:t>
-      </w:r>
-      <w:r>
-        <w:t xml:space="preserve"> </w:t>
-      </w:r>
-      <w:r>
-        <w:rPr>
-          <w:strike/>
-        </w:rPr>
-        <w:t>informações</w:t>
-      </w:r>
-      <w:r>
-        <w:t xml:space="preserve">, livros, </w:t>
-      </w:r>
-      <w:r>
-        <w:rPr>
-          <w:strike/>
-        </w:rPr>
-        <w:t>características</w:t>
-      </w:r>
-      <w:r>
-        <w:t xml:space="preserve">, ISBN, Título, ano, editora, autor, nome, nacionalidade, categoria, </w:t>
-      </w:r>
-      <w:r>
-        <w:rPr>
-          <w:strike/>
-        </w:rPr>
-        <w:t>cadastro</w:t>
-      </w:r>
-      <w:r>
-        <w:t>, código da categoria, descrição</w:t>
-      </w:r>
-    </w:p>
-    <w:p>
-      <w:pPr>
-        <w:pStyle w:val="PargrafodaLista"/>
-      </w:pPr>
-    </w:p>
-    <w:p>
-      <w:pPr>
-        <w:pStyle w:val="PargrafodaLista"/>
-        <w:rPr>
-          <w:color w:val="76923C" w:themeColor="accent3" w:themeShade="BF"/>
-        </w:rPr>
-      </w:pPr>
-      <w:r>
-        <w:rPr>
-          <w:color w:val="76923C" w:themeColor="accent3" w:themeShade="BF"/>
-        </w:rPr>
-        <w:t>livros, ISBN, Título, ano, editora, autor, nome, nacionalidade, categoria, código da categoria, descrição</w:t>
-      </w:r>
+        <w:t>Escola</w:t>
+      </w:r>
+      <w:r>
+        <w:t>, turma, professor, aula, sala, hor</w:t>
+      </w:r>
+      <w:r>
+        <w:t>ários</w:t>
+      </w:r>
+    </w:p>
+    <w:p>
+      <w:pPr>
+        <w:pStyle w:val="PargrafodaLista"/>
+        <w:rPr>
+          <w:color w:val="76923C" w:themeColor="accent3" w:themeShade="BF"/>
+        </w:rPr>
+      </w:pPr>
+    </w:p>
+    <w:p>
+      <w:pPr>
+        <w:pStyle w:val="PargrafodaLista"/>
+        <w:rPr>
+          <w:color w:val="76923C" w:themeColor="accent3" w:themeShade="BF"/>
+        </w:rPr>
+      </w:pPr>
+      <w:r>
+        <w:rPr>
+          <w:color w:val="76923C" w:themeColor="accent3" w:themeShade="BF"/>
+        </w:rPr>
+        <w:t>turma, professor, aula, sala, horários</w:t>
+      </w:r>
+    </w:p>
+    <w:p>
+      <w:pPr>
+        <w:pStyle w:val="PargrafodaLista"/>
+        <w:rPr>
+          <w:color w:val="76923C" w:themeColor="accent3" w:themeShade="BF"/>
+        </w:rPr>
+      </w:pPr>
     </w:p>
     <w:p>
       <w:pPr>
@@ -3376,7 +2416,7 @@
         <w:rPr>
           <w:color w:val="FFC000"/>
         </w:rPr>
-        <w:t>Livro</w:t>
+        <w:t>turma</w:t>
       </w:r>
       <w:r>
         <w:rPr>
@@ -3384,27 +2424,83 @@
         </w:rPr>
         <w:t>(</w:t>
       </w:r>
+      <w:proofErr w:type="gramEnd"/>
+      <w:r>
+        <w:rPr>
+          <w:color w:val="76923C" w:themeColor="accent3" w:themeShade="BF"/>
+        </w:rPr>
+        <w:t>id, alunos, serie)</w:t>
+      </w:r>
+    </w:p>
+    <w:p>
+      <w:pPr>
+        <w:pStyle w:val="PargrafodaLista"/>
+        <w:rPr>
+          <w:color w:val="76923C" w:themeColor="accent3" w:themeShade="BF"/>
+        </w:rPr>
+      </w:pPr>
+      <w:proofErr w:type="gramStart"/>
+      <w:r>
+        <w:rPr>
+          <w:color w:val="FFC000"/>
+        </w:rPr>
+        <w:t>professor</w:t>
+      </w:r>
+      <w:r>
+        <w:rPr>
+          <w:color w:val="76923C" w:themeColor="accent3" w:themeShade="BF"/>
+        </w:rPr>
+        <w:t>(</w:t>
+      </w:r>
+      <w:proofErr w:type="gramEnd"/>
+      <w:r>
+        <w:rPr>
+          <w:color w:val="76923C" w:themeColor="accent3" w:themeShade="BF"/>
+        </w:rPr>
+        <w:t xml:space="preserve">id, nome, </w:t>
+      </w:r>
       <w:proofErr w:type="spellStart"/>
-      <w:proofErr w:type="gramEnd"/>
-      <w:r>
-        <w:rPr>
-          <w:color w:val="76923C" w:themeColor="accent3" w:themeShade="BF"/>
-        </w:rPr>
-        <w:t>titulo</w:t>
+      <w:r>
+        <w:rPr>
+          <w:color w:val="76923C" w:themeColor="accent3" w:themeShade="BF"/>
+        </w:rPr>
+        <w:t>cpf</w:t>
       </w:r>
       <w:proofErr w:type="spellEnd"/>
       <w:r>
         <w:rPr>
           <w:color w:val="76923C" w:themeColor="accent3" w:themeShade="BF"/>
         </w:rPr>
-        <w:t>, ano, ISBN</w:t>
-      </w:r>
-      <w:r>
-        <w:rPr>
-          <w:color w:val="76923C" w:themeColor="accent3" w:themeShade="BF"/>
-        </w:rPr>
-        <w:t>, editora</w:t>
-      </w:r>
+        <w:t>, matéria)</w:t>
+      </w:r>
+    </w:p>
+    <w:p>
+      <w:pPr>
+        <w:pStyle w:val="PargrafodaLista"/>
+        <w:rPr>
+          <w:color w:val="76923C" w:themeColor="accent3" w:themeShade="BF"/>
+        </w:rPr>
+      </w:pPr>
+      <w:r>
+        <w:rPr>
+          <w:color w:val="FFC000"/>
+        </w:rPr>
+        <w:t>aula</w:t>
+      </w:r>
+      <w:r>
+        <w:rPr>
+          <w:color w:val="76923C" w:themeColor="accent3" w:themeShade="BF"/>
+        </w:rPr>
+        <w:t xml:space="preserve"> (id, matéria, </w:t>
+      </w:r>
+      <w:proofErr w:type="spellStart"/>
+      <w:r>
+        <w:rPr>
+          <w:color w:val="76923C" w:themeColor="accent3" w:themeShade="BF"/>
+        </w:rPr>
+        <w:t>horario</w:t>
+      </w:r>
+      <w:proofErr w:type="spellEnd"/>
       <w:r>
         <w:rPr>
           <w:color w:val="76923C" w:themeColor="accent3" w:themeShade="BF"/>
@@ -3423,54 +2519,20 @@
         <w:rPr>
           <w:color w:val="FFC000"/>
         </w:rPr>
-        <w:t>Autor</w:t>
-      </w:r>
-      <w:r>
-        <w:rPr>
-          <w:color w:val="76923C" w:themeColor="accent3" w:themeShade="BF"/>
-        </w:rPr>
-        <w:t xml:space="preserve"> (nome, nacionalidade)</w:t>
-      </w:r>
-    </w:p>
-    <w:p>
-      <w:pPr>
-        <w:pStyle w:val="PargrafodaLista"/>
-        <w:rPr>
-          <w:color w:val="76923C" w:themeColor="accent3" w:themeShade="BF"/>
-        </w:rPr>
-      </w:pPr>
-      <w:r>
-        <w:rPr>
-          <w:color w:val="FFC000"/>
-        </w:rPr>
-        <w:t>Categoria</w:t>
-      </w:r>
-      <w:r>
-        <w:rPr>
-          <w:color w:val="76923C" w:themeColor="accent3" w:themeShade="BF"/>
-        </w:rPr>
-        <w:t xml:space="preserve"> (</w:t>
+        <w:t>sala</w:t>
+      </w:r>
+      <w:r>
+        <w:rPr>
+          <w:color w:val="76923C" w:themeColor="accent3" w:themeShade="BF"/>
+        </w:rPr>
+        <w:t xml:space="preserve"> (id, apelido, </w:t>
       </w:r>
       <w:proofErr w:type="spellStart"/>
       <w:r>
         <w:rPr>
           <w:color w:val="76923C" w:themeColor="accent3" w:themeShade="BF"/>
         </w:rPr>
-        <w:t>cod</w:t>
-      </w:r>
-      <w:proofErr w:type="spellEnd"/>
-      <w:r>
-        <w:rPr>
-          <w:color w:val="76923C" w:themeColor="accent3" w:themeShade="BF"/>
-        </w:rPr>
-        <w:t xml:space="preserve">, </w:t>
-      </w:r>
-      <w:proofErr w:type="spellStart"/>
-      <w:r>
-        <w:rPr>
-          <w:color w:val="76923C" w:themeColor="accent3" w:themeShade="BF"/>
-        </w:rPr>
-        <w:t>descricao</w:t>
+        <w:t>qdtLugares</w:t>
       </w:r>
       <w:proofErr w:type="spellEnd"/>
       <w:r>
@@ -3526,27 +2588,21 @@
         <w:rPr>
           <w:color w:val="76923C" w:themeColor="accent3" w:themeShade="BF"/>
         </w:rPr>
-        <w:t xml:space="preserve">Livro x </w:t>
-      </w:r>
-      <w:r>
-        <w:rPr>
-          <w:color w:val="76923C" w:themeColor="accent3" w:themeShade="BF"/>
-        </w:rPr>
-        <w:t xml:space="preserve">Autor </w:t>
-      </w:r>
-    </w:p>
-    <w:p>
-      <w:pPr>
-        <w:pStyle w:val="PargrafodaLista"/>
-        <w:rPr>
-          <w:color w:val="76923C" w:themeColor="accent3" w:themeShade="BF"/>
-        </w:rPr>
-      </w:pPr>
-      <w:r>
-        <w:rPr>
-          <w:color w:val="76923C" w:themeColor="accent3" w:themeShade="BF"/>
-        </w:rPr>
-        <w:t xml:space="preserve">      Um Livro tem </w:t>
+        <w:t xml:space="preserve">Turma x Professor </w:t>
+      </w:r>
+    </w:p>
+    <w:p>
+      <w:pPr>
+        <w:pStyle w:val="PargrafodaLista"/>
+        <w:rPr>
+          <w:color w:val="76923C" w:themeColor="accent3" w:themeShade="BF"/>
+        </w:rPr>
+      </w:pPr>
+      <w:r>
+        <w:rPr>
+          <w:color w:val="76923C" w:themeColor="accent3" w:themeShade="BF"/>
+        </w:rPr>
+        <w:t xml:space="preserve">      Uma pode ter </w:t>
       </w:r>
       <w:r>
         <w:rPr>
@@ -3558,125 +2614,353 @@
         <w:rPr>
           <w:color w:val="76923C" w:themeColor="accent3" w:themeShade="BF"/>
         </w:rPr>
-        <w:t xml:space="preserve">Autores </w:t>
-      </w:r>
-    </w:p>
-    <w:p>
-      <w:pPr>
-        <w:pStyle w:val="PargrafodaLista"/>
-        <w:rPr>
-          <w:color w:val="76923C" w:themeColor="accent3" w:themeShade="BF"/>
-        </w:rPr>
-      </w:pPr>
-      <w:r>
-        <w:rPr>
-          <w:color w:val="76923C" w:themeColor="accent3" w:themeShade="BF"/>
-        </w:rPr>
-        <w:t xml:space="preserve">      Um autor escreve </w:t>
+        <w:t xml:space="preserve">Professores </w:t>
+      </w:r>
+    </w:p>
+    <w:p>
+      <w:pPr>
+        <w:pStyle w:val="PargrafodaLista"/>
+        <w:rPr>
+          <w:color w:val="76923C" w:themeColor="accent3" w:themeShade="BF"/>
+        </w:rPr>
+      </w:pPr>
+      <w:r>
+        <w:rPr>
+          <w:color w:val="76923C" w:themeColor="accent3" w:themeShade="BF"/>
+        </w:rPr>
+        <w:t xml:space="preserve">      Um Professor pode dar aula em </w:t>
       </w:r>
       <w:r>
         <w:rPr>
           <w:color w:val="FFC000"/>
         </w:rPr>
-        <w:t xml:space="preserve">um ou vários </w:t>
-      </w:r>
-      <w:r>
-        <w:rPr>
-          <w:color w:val="76923C" w:themeColor="accent3" w:themeShade="BF"/>
-        </w:rPr>
-        <w:t xml:space="preserve">Livros </w:t>
-      </w:r>
-    </w:p>
-    <w:p>
-      <w:pPr>
-        <w:pStyle w:val="PargrafodaLista"/>
-        <w:rPr>
-          <w:color w:val="76923C" w:themeColor="accent3" w:themeShade="BF"/>
-        </w:rPr>
-      </w:pPr>
-    </w:p>
-    <w:p>
-      <w:pPr>
-        <w:pStyle w:val="PargrafodaLista"/>
-        <w:rPr>
-          <w:color w:val="76923C" w:themeColor="accent3" w:themeShade="BF"/>
-        </w:rPr>
-      </w:pPr>
-      <w:r>
-        <w:rPr>
-          <w:color w:val="76923C" w:themeColor="accent3" w:themeShade="BF"/>
-        </w:rPr>
-        <w:t>L</w:t>
-      </w:r>
-      <w:r>
-        <w:rPr>
-          <w:color w:val="76923C" w:themeColor="accent3" w:themeShade="BF"/>
-        </w:rPr>
-        <w:t xml:space="preserve">ivro x Categoria </w:t>
-      </w:r>
-    </w:p>
-    <w:p>
-      <w:pPr>
-        <w:pStyle w:val="PargrafodaLista"/>
-        <w:rPr>
-          <w:color w:val="76923C" w:themeColor="accent3" w:themeShade="BF"/>
-        </w:rPr>
-      </w:pPr>
-      <w:r>
-        <w:rPr>
-          <w:color w:val="76923C" w:themeColor="accent3" w:themeShade="BF"/>
-        </w:rPr>
-        <w:t xml:space="preserve">       Um Livro tem uma ou várias categorias</w:t>
-      </w:r>
-    </w:p>
-    <w:p>
-      <w:pPr>
-        <w:pStyle w:val="PargrafodaLista"/>
-        <w:rPr>
-          <w:color w:val="76923C" w:themeColor="accent3" w:themeShade="BF"/>
-        </w:rPr>
-      </w:pPr>
-      <w:r>
-        <w:rPr>
-          <w:color w:val="76923C" w:themeColor="accent3" w:themeShade="BF"/>
-        </w:rPr>
-        <w:t xml:space="preserve">       Uma Categoria pode estar associada a zero ou vários livros  </w:t>
-      </w:r>
-    </w:p>
-    <w:p>
-      <w:pPr>
-        <w:pStyle w:val="PargrafodaLista"/>
-        <w:rPr>
-          <w:color w:val="76923C" w:themeColor="accent3" w:themeShade="BF"/>
-        </w:rPr>
-      </w:pPr>
-    </w:p>
-    <w:p>
-      <w:pPr>
-        <w:pStyle w:val="PargrafodaLista"/>
-        <w:rPr>
-          <w:color w:val="76923C" w:themeColor="accent3" w:themeShade="BF"/>
-        </w:rPr>
-      </w:pPr>
-      <w:r>
-        <w:rPr>
-          <w:color w:val="76923C" w:themeColor="accent3" w:themeShade="BF"/>
-        </w:rPr>
-        <w:t xml:space="preserve">Autor x Categoria </w:t>
-      </w:r>
-    </w:p>
-    <w:p>
-      <w:pPr>
-        <w:pStyle w:val="PargrafodaLista"/>
-        <w:rPr>
-          <w:color w:val="76923C" w:themeColor="accent3" w:themeShade="BF"/>
-        </w:rPr>
-      </w:pPr>
-      <w:r>
-        <w:rPr>
-          <w:color w:val="76923C" w:themeColor="accent3" w:themeShade="BF"/>
-        </w:rPr>
-        <w:t xml:space="preserve">        Não tem relacionamento </w:t>
+        <w:t xml:space="preserve">uma ou várias </w:t>
+      </w:r>
+      <w:r>
+        <w:rPr>
+          <w:color w:val="76923C" w:themeColor="accent3" w:themeShade="BF"/>
+        </w:rPr>
+        <w:t xml:space="preserve">Turmas </w:t>
+      </w:r>
+    </w:p>
+    <w:p>
+      <w:pPr>
+        <w:pStyle w:val="PargrafodaLista"/>
+        <w:rPr>
+          <w:color w:val="76923C" w:themeColor="accent3" w:themeShade="BF"/>
+        </w:rPr>
+      </w:pPr>
+    </w:p>
+    <w:p>
+      <w:pPr>
+        <w:pStyle w:val="PargrafodaLista"/>
+        <w:rPr>
+          <w:color w:val="76923C" w:themeColor="accent3" w:themeShade="BF"/>
+        </w:rPr>
+      </w:pPr>
+      <w:r>
+        <w:rPr>
+          <w:color w:val="76923C" w:themeColor="accent3" w:themeShade="BF"/>
+        </w:rPr>
+        <w:t xml:space="preserve">Turma x Aula </w:t>
+      </w:r>
+    </w:p>
+    <w:p>
+      <w:pPr>
+        <w:pStyle w:val="PargrafodaLista"/>
+        <w:rPr>
+          <w:color w:val="76923C" w:themeColor="accent3" w:themeShade="BF"/>
+        </w:rPr>
+      </w:pPr>
+      <w:r>
+        <w:rPr>
+          <w:color w:val="76923C" w:themeColor="accent3" w:themeShade="BF"/>
+        </w:rPr>
+        <w:t xml:space="preserve">       Uma Turma pode ter </w:t>
+      </w:r>
+      <w:r>
+        <w:rPr>
+          <w:color w:val="FFC000"/>
+        </w:rPr>
+        <w:t xml:space="preserve">uma ou várias </w:t>
+      </w:r>
+      <w:r>
+        <w:rPr>
+          <w:color w:val="76923C" w:themeColor="accent3" w:themeShade="BF"/>
+        </w:rPr>
+        <w:t xml:space="preserve">Aulas </w:t>
+      </w:r>
+    </w:p>
+    <w:p>
+      <w:pPr>
+        <w:pStyle w:val="PargrafodaLista"/>
+        <w:rPr>
+          <w:color w:val="76923C" w:themeColor="accent3" w:themeShade="BF"/>
+        </w:rPr>
+      </w:pPr>
+      <w:r>
+        <w:rPr>
+          <w:color w:val="76923C" w:themeColor="accent3" w:themeShade="BF"/>
+        </w:rPr>
+        <w:t xml:space="preserve">       Uma Aula pode estar para </w:t>
+      </w:r>
+      <w:r>
+        <w:rPr>
+          <w:color w:val="FFC000"/>
+        </w:rPr>
+        <w:t>uma</w:t>
+      </w:r>
+      <w:r>
+        <w:rPr>
+          <w:color w:val="76923C" w:themeColor="accent3" w:themeShade="BF"/>
+        </w:rPr>
+        <w:t xml:space="preserve"> Turma </w:t>
+      </w:r>
+    </w:p>
+    <w:p>
+      <w:pPr>
+        <w:pStyle w:val="PargrafodaLista"/>
+        <w:rPr>
+          <w:color w:val="76923C" w:themeColor="accent3" w:themeShade="BF"/>
+        </w:rPr>
+      </w:pPr>
+    </w:p>
+    <w:p>
+      <w:pPr>
+        <w:pStyle w:val="PargrafodaLista"/>
+        <w:rPr>
+          <w:color w:val="76923C" w:themeColor="accent3" w:themeShade="BF"/>
+        </w:rPr>
+      </w:pPr>
+      <w:r>
+        <w:rPr>
+          <w:color w:val="76923C" w:themeColor="accent3" w:themeShade="BF"/>
+        </w:rPr>
+        <w:t xml:space="preserve">Turma x sala </w:t>
+      </w:r>
+    </w:p>
+    <w:p>
+      <w:pPr>
+        <w:pStyle w:val="PargrafodaLista"/>
+        <w:rPr>
+          <w:color w:val="76923C" w:themeColor="accent3" w:themeShade="BF"/>
+        </w:rPr>
+      </w:pPr>
+      <w:r>
+        <w:rPr>
+          <w:color w:val="76923C" w:themeColor="accent3" w:themeShade="BF"/>
+        </w:rPr>
+        <w:t xml:space="preserve">       Uma Turma pode ter </w:t>
+      </w:r>
+      <w:r>
+        <w:rPr>
+          <w:color w:val="FFC000"/>
+        </w:rPr>
+        <w:t>uma</w:t>
+      </w:r>
+      <w:r>
+        <w:rPr>
+          <w:color w:val="76923C" w:themeColor="accent3" w:themeShade="BF"/>
+        </w:rPr>
+        <w:t xml:space="preserve"> Sala </w:t>
+      </w:r>
+    </w:p>
+    <w:p>
+      <w:pPr>
+        <w:pStyle w:val="PargrafodaLista"/>
+        <w:rPr>
+          <w:color w:val="76923C" w:themeColor="accent3" w:themeShade="BF"/>
+        </w:rPr>
+      </w:pPr>
+      <w:r>
+        <w:rPr>
+          <w:color w:val="76923C" w:themeColor="accent3" w:themeShade="BF"/>
+        </w:rPr>
+        <w:t xml:space="preserve">       Uma sala pode estar </w:t>
+      </w:r>
+      <w:r>
+        <w:rPr>
+          <w:color w:val="FFC000"/>
+        </w:rPr>
+        <w:t xml:space="preserve">zero ou várias </w:t>
+      </w:r>
+      <w:r>
+        <w:rPr>
+          <w:color w:val="76923C" w:themeColor="accent3" w:themeShade="BF"/>
+        </w:rPr>
+        <w:t xml:space="preserve">turmas </w:t>
+      </w:r>
+    </w:p>
+    <w:p>
+      <w:pPr>
+        <w:pStyle w:val="PargrafodaLista"/>
+        <w:rPr>
+          <w:color w:val="76923C" w:themeColor="accent3" w:themeShade="BF"/>
+        </w:rPr>
+      </w:pPr>
+    </w:p>
+    <w:p>
+      <w:pPr>
+        <w:pStyle w:val="PargrafodaLista"/>
+        <w:rPr>
+          <w:color w:val="76923C" w:themeColor="accent3" w:themeShade="BF"/>
+        </w:rPr>
+      </w:pPr>
+      <w:r>
+        <w:rPr>
+          <w:color w:val="76923C" w:themeColor="accent3" w:themeShade="BF"/>
+        </w:rPr>
+        <w:t xml:space="preserve">Professor x aula </w:t>
+      </w:r>
+    </w:p>
+    <w:p>
+      <w:pPr>
+        <w:pStyle w:val="PargrafodaLista"/>
+        <w:rPr>
+          <w:color w:val="76923C" w:themeColor="accent3" w:themeShade="BF"/>
+        </w:rPr>
+      </w:pPr>
+      <w:r>
+        <w:rPr>
+          <w:color w:val="76923C" w:themeColor="accent3" w:themeShade="BF"/>
+        </w:rPr>
+        <w:t xml:space="preserve">      Um Professor pode dar </w:t>
+      </w:r>
+      <w:r>
+        <w:rPr>
+          <w:color w:val="FFC000"/>
+        </w:rPr>
+        <w:t xml:space="preserve">uma ou várias </w:t>
+      </w:r>
+      <w:r>
+        <w:rPr>
+          <w:color w:val="76923C" w:themeColor="accent3" w:themeShade="BF"/>
+        </w:rPr>
+        <w:t xml:space="preserve">Aulas </w:t>
+      </w:r>
+    </w:p>
+    <w:p>
+      <w:pPr>
+        <w:pStyle w:val="PargrafodaLista"/>
+        <w:rPr>
+          <w:color w:val="76923C" w:themeColor="accent3" w:themeShade="BF"/>
+        </w:rPr>
+      </w:pPr>
+      <w:r>
+        <w:rPr>
+          <w:color w:val="76923C" w:themeColor="accent3" w:themeShade="BF"/>
+        </w:rPr>
+        <w:t xml:space="preserve">      Uma aula pode ser lecionada por </w:t>
+      </w:r>
+      <w:r>
+        <w:rPr>
+          <w:color w:val="FFC000"/>
+        </w:rPr>
+        <w:t>um</w:t>
+      </w:r>
+      <w:r>
+        <w:rPr>
+          <w:color w:val="76923C" w:themeColor="accent3" w:themeShade="BF"/>
+        </w:rPr>
+        <w:t xml:space="preserve"> professor  </w:t>
+      </w:r>
+    </w:p>
+    <w:p>
+      <w:pPr>
+        <w:pStyle w:val="PargrafodaLista"/>
+        <w:rPr>
+          <w:color w:val="76923C" w:themeColor="accent3" w:themeShade="BF"/>
+        </w:rPr>
+      </w:pPr>
+    </w:p>
+    <w:p>
+      <w:pPr>
+        <w:pStyle w:val="PargrafodaLista"/>
+        <w:rPr>
+          <w:color w:val="76923C" w:themeColor="accent3" w:themeShade="BF"/>
+        </w:rPr>
+      </w:pPr>
+      <w:r>
+        <w:rPr>
+          <w:color w:val="76923C" w:themeColor="accent3" w:themeShade="BF"/>
+        </w:rPr>
+        <w:t xml:space="preserve">Professor x sala </w:t>
+      </w:r>
+    </w:p>
+    <w:p>
+      <w:pPr>
+        <w:pStyle w:val="PargrafodaLista"/>
+        <w:rPr>
+          <w:color w:val="76923C" w:themeColor="accent3" w:themeShade="BF"/>
+        </w:rPr>
+      </w:pPr>
+      <w:r>
+        <w:rPr>
+          <w:color w:val="76923C" w:themeColor="accent3" w:themeShade="BF"/>
+        </w:rPr>
+        <w:t xml:space="preserve">       </w:t>
+      </w:r>
+      <w:proofErr w:type="gramStart"/>
+      <w:r>
+        <w:rPr>
+          <w:color w:val="76923C" w:themeColor="accent3" w:themeShade="BF"/>
+        </w:rPr>
+        <w:t xml:space="preserve">Não </w:t>
+      </w:r>
+      <w:r>
+        <w:rPr>
+          <w:color w:val="76923C" w:themeColor="accent3" w:themeShade="BF"/>
+        </w:rPr>
+        <w:t>Se</w:t>
+      </w:r>
+      <w:proofErr w:type="gramEnd"/>
+      <w:r>
+        <w:rPr>
+          <w:color w:val="76923C" w:themeColor="accent3" w:themeShade="BF"/>
+        </w:rPr>
+        <w:t xml:space="preserve"> relaciona</w:t>
+      </w:r>
+    </w:p>
+    <w:p>
+      <w:pPr>
+        <w:pStyle w:val="PargrafodaLista"/>
+        <w:rPr>
+          <w:color w:val="76923C" w:themeColor="accent3" w:themeShade="BF"/>
+        </w:rPr>
+      </w:pPr>
+    </w:p>
+    <w:p>
+      <w:pPr>
+        <w:pStyle w:val="PargrafodaLista"/>
+        <w:rPr>
+          <w:color w:val="76923C" w:themeColor="accent3" w:themeShade="BF"/>
+        </w:rPr>
+      </w:pPr>
+      <w:r>
+        <w:rPr>
+          <w:color w:val="76923C" w:themeColor="accent3" w:themeShade="BF"/>
+        </w:rPr>
+        <w:t xml:space="preserve">Aula x Sala </w:t>
+      </w:r>
+    </w:p>
+    <w:p>
+      <w:pPr>
+        <w:pStyle w:val="PargrafodaLista"/>
+        <w:rPr>
+          <w:color w:val="76923C" w:themeColor="accent3" w:themeShade="BF"/>
+        </w:rPr>
+      </w:pPr>
+      <w:r>
+        <w:rPr>
+          <w:color w:val="76923C" w:themeColor="accent3" w:themeShade="BF"/>
+        </w:rPr>
+        <w:t xml:space="preserve">       </w:t>
+      </w:r>
+      <w:r>
+        <w:rPr>
+          <w:color w:val="76923C" w:themeColor="accent3" w:themeShade="BF"/>
+        </w:rPr>
+        <w:t>Não se relaciona</w:t>
       </w:r>
     </w:p>
     <w:p>
@@ -3722,10 +3006,10 @@
           <w:color w:val="76923C" w:themeColor="accent3" w:themeShade="BF"/>
         </w:rPr>
         <w:drawing>
-          <wp:inline distT="0" distB="0" distL="0" distR="0" wp14:anchorId="4CD08B19" wp14:editId="751F5149">
-            <wp:extent cx="3499320" cy="2164443"/>
-            <wp:effectExtent l="0" t="0" r="6350" b="7620"/>
-            <wp:docPr id="2" name="Imagem 2"/>
+          <wp:inline distT="0" distB="0" distL="0" distR="0" wp14:anchorId="4E576519" wp14:editId="2F84BE27">
+            <wp:extent cx="3301020" cy="2074006"/>
+            <wp:effectExtent l="0" t="0" r="0" b="2540"/>
+            <wp:docPr id="3" name="Imagem 3"/>
             <wp:cNvGraphicFramePr>
               <a:graphicFrameLocks xmlns:a="http://schemas.openxmlformats.org/drawingml/2006/main" noChangeAspect="1"/>
             </wp:cNvGraphicFramePr>
@@ -3745,6 +3029,922 @@
                   <pic:spPr>
                     <a:xfrm>
                       <a:off x="0" y="0"/>
+                      <a:ext cx="3339092" cy="2097927"/>
+                    </a:xfrm>
+                    <a:prstGeom prst="rect">
+                      <a:avLst/>
+                    </a:prstGeom>
+                  </pic:spPr>
+                </pic:pic>
+              </a:graphicData>
+            </a:graphic>
+          </wp:inline>
+        </w:drawing>
+      </w:r>
+    </w:p>
+    <w:p>
+      <w:pPr>
+        <w:pStyle w:val="PargrafodaLista"/>
+        <w:rPr>
+          <w:color w:val="76923C" w:themeColor="accent3" w:themeShade="BF"/>
+        </w:rPr>
+      </w:pPr>
+    </w:p>
+    <w:p>
+      <w:pPr>
+        <w:pStyle w:val="PargrafodaLista"/>
+        <w:rPr>
+          <w:color w:val="76923C" w:themeColor="accent3" w:themeShade="BF"/>
+        </w:rPr>
+      </w:pPr>
+      <w:r>
+        <w:rPr>
+          <w:color w:val="76923C" w:themeColor="accent3" w:themeShade="BF"/>
+        </w:rPr>
+        <w:t>5. MER</w:t>
+      </w:r>
+    </w:p>
+    <w:p>
+      <w:pPr>
+        <w:pStyle w:val="PargrafodaLista"/>
+        <w:rPr>
+          <w:color w:val="76923C" w:themeColor="accent3" w:themeShade="BF"/>
+        </w:rPr>
+      </w:pPr>
+      <w:r>
+        <w:rPr>
+          <w:color w:val="76923C" w:themeColor="accent3" w:themeShade="BF"/>
+        </w:rPr>
+        <w:drawing>
+          <wp:inline distT="0" distB="0" distL="0" distR="0" wp14:anchorId="56660C6F" wp14:editId="3FEDD39A">
+            <wp:extent cx="3482977" cy="2382464"/>
+            <wp:effectExtent l="0" t="0" r="3175" b="0"/>
+            <wp:docPr id="6" name="Imagem 6"/>
+            <wp:cNvGraphicFramePr>
+              <a:graphicFrameLocks xmlns:a="http://schemas.openxmlformats.org/drawingml/2006/main" noChangeAspect="1"/>
+            </wp:cNvGraphicFramePr>
+            <a:graphic xmlns:a="http://schemas.openxmlformats.org/drawingml/2006/main">
+              <a:graphicData uri="http://schemas.openxmlformats.org/drawingml/2006/picture">
+                <pic:pic xmlns:pic="http://schemas.openxmlformats.org/drawingml/2006/picture">
+                  <pic:nvPicPr>
+                    <pic:cNvPr id="1" name=""/>
+                    <pic:cNvPicPr/>
+                  </pic:nvPicPr>
+                  <pic:blipFill>
+                    <a:blip r:embed="rId8"/>
+                    <a:stretch>
+                      <a:fillRect/>
+                    </a:stretch>
+                  </pic:blipFill>
+                  <pic:spPr>
+                    <a:xfrm>
+                      <a:off x="0" y="0"/>
+                      <a:ext cx="3498420" cy="2393028"/>
+                    </a:xfrm>
+                    <a:prstGeom prst="rect">
+                      <a:avLst/>
+                    </a:prstGeom>
+                  </pic:spPr>
+                </pic:pic>
+              </a:graphicData>
+            </a:graphic>
+          </wp:inline>
+        </w:drawing>
+      </w:r>
+      <w:bookmarkStart w:id="0" w:name="_GoBack"/>
+      <w:bookmarkEnd w:id="0"/>
+    </w:p>
+    <w:p>
+      <w:pPr>
+        <w:pStyle w:val="PargrafodaLista"/>
+        <w:rPr>
+          <w:color w:val="76923C" w:themeColor="accent3" w:themeShade="BF"/>
+        </w:rPr>
+      </w:pPr>
+    </w:p>
+    <w:p>
+      <w:pPr>
+        <w:pStyle w:val="PargrafodaLista"/>
+        <w:rPr>
+          <w:color w:val="76923C" w:themeColor="accent3" w:themeShade="BF"/>
+        </w:rPr>
+      </w:pPr>
+    </w:p>
+    <w:p>
+      <w:pPr>
+        <w:pStyle w:val="PargrafodaLista"/>
+      </w:pPr>
+      <w:r>
+        <w:t xml:space="preserve"> </w:t>
+      </w:r>
+    </w:p>
+    <w:p>
+      <w:pPr>
+        <w:pStyle w:val="SemEspaamento"/>
+        <w:numPr>
+          <w:ilvl w:val="0"/>
+          <w:numId w:val="1"/>
+        </w:numPr>
+        <w:jc w:val="both"/>
+      </w:pPr>
+      <w:r>
+        <w:t xml:space="preserve">Uma </w:t>
+      </w:r>
+      <w:r>
+        <w:rPr>
+          <w:highlight w:val="yellow"/>
+        </w:rPr>
+        <w:t>biblioteca</w:t>
+      </w:r>
+      <w:r>
+        <w:t xml:space="preserve"> </w:t>
+      </w:r>
+      <w:r>
+        <w:t xml:space="preserve">deseja manter </w:t>
+      </w:r>
+      <w:r>
+        <w:rPr>
+          <w:highlight w:val="yellow"/>
+        </w:rPr>
+        <w:t>informações</w:t>
+      </w:r>
+      <w:r>
+        <w:t xml:space="preserve"> sobre </w:t>
+      </w:r>
+      <w:r>
+        <w:t xml:space="preserve">seus </w:t>
+      </w:r>
+      <w:r>
+        <w:rPr>
+          <w:highlight w:val="yellow"/>
+        </w:rPr>
+        <w:t>livros</w:t>
+      </w:r>
+      <w:r>
+        <w:t xml:space="preserve">. Inicialmente, quer </w:t>
+      </w:r>
+      <w:r>
+        <w:t>armazenar</w:t>
+      </w:r>
+      <w:r>
+        <w:t xml:space="preserve"> para os </w:t>
+      </w:r>
+      <w:r>
+        <w:rPr>
+          <w:highlight w:val="yellow"/>
+        </w:rPr>
+        <w:t>livros</w:t>
+      </w:r>
+      <w:r>
+        <w:t xml:space="preserve"> as seguintes </w:t>
+      </w:r>
+      <w:r>
+        <w:rPr>
+          <w:highlight w:val="yellow"/>
+        </w:rPr>
+        <w:t>características</w:t>
+      </w:r>
+      <w:r>
+        <w:t xml:space="preserve">: </w:t>
+      </w:r>
+      <w:r>
+        <w:rPr>
+          <w:highlight w:val="yellow"/>
+        </w:rPr>
+        <w:t>ISBN</w:t>
+      </w:r>
+      <w:r>
+        <w:t xml:space="preserve">, </w:t>
+      </w:r>
+      <w:r>
+        <w:rPr>
+          <w:highlight w:val="yellow"/>
+        </w:rPr>
+        <w:t>título</w:t>
+      </w:r>
+      <w:r>
+        <w:t xml:space="preserve">, </w:t>
+      </w:r>
+      <w:r>
+        <w:rPr>
+          <w:highlight w:val="yellow"/>
+        </w:rPr>
+        <w:t>ano</w:t>
+      </w:r>
+      <w:r>
+        <w:t xml:space="preserve"> </w:t>
+      </w:r>
+      <w:r>
+        <w:rPr>
+          <w:highlight w:val="yellow"/>
+        </w:rPr>
+        <w:t>editora</w:t>
+      </w:r>
+      <w:r>
+        <w:t xml:space="preserve"> e </w:t>
+      </w:r>
+      <w:r>
+        <w:rPr>
+          <w:highlight w:val="yellow"/>
+        </w:rPr>
+        <w:t>autores</w:t>
+      </w:r>
+      <w:r>
+        <w:t xml:space="preserve"> deste </w:t>
+      </w:r>
+      <w:r>
+        <w:rPr>
+          <w:highlight w:val="yellow"/>
+        </w:rPr>
+        <w:t>livro</w:t>
+      </w:r>
+      <w:r>
+        <w:t xml:space="preserve">. Para os </w:t>
+      </w:r>
+      <w:r>
+        <w:rPr>
+          <w:highlight w:val="yellow"/>
+        </w:rPr>
+        <w:t>autores</w:t>
+      </w:r>
+      <w:r>
+        <w:t xml:space="preserve">, </w:t>
+      </w:r>
+      <w:r>
+        <w:t xml:space="preserve">deseja </w:t>
+      </w:r>
+      <w:r>
+        <w:t>manter</w:t>
+      </w:r>
+      <w:r>
+        <w:t xml:space="preserve">: </w:t>
+      </w:r>
+      <w:r>
+        <w:rPr>
+          <w:highlight w:val="yellow"/>
+        </w:rPr>
+        <w:t>nome</w:t>
+      </w:r>
+      <w:r>
+        <w:t xml:space="preserve"> e </w:t>
+      </w:r>
+      <w:r>
+        <w:rPr>
+          <w:highlight w:val="yellow"/>
+        </w:rPr>
+        <w:t>nacionalidade</w:t>
+      </w:r>
+      <w:r>
+        <w:t xml:space="preserve">. Cabe </w:t>
+      </w:r>
+      <w:r>
+        <w:t>salientar</w:t>
+      </w:r>
+      <w:r>
+        <w:t xml:space="preserve"> que um </w:t>
+      </w:r>
+      <w:r>
+        <w:rPr>
+          <w:highlight w:val="yellow"/>
+        </w:rPr>
+        <w:t>autor</w:t>
+      </w:r>
+      <w:r>
+        <w:t xml:space="preserve"> pode ter vários </w:t>
+      </w:r>
+      <w:r>
+        <w:rPr>
+          <w:highlight w:val="yellow"/>
+        </w:rPr>
+        <w:t>livros</w:t>
+      </w:r>
+      <w:r>
+        <w:t xml:space="preserve">, assim </w:t>
+      </w:r>
+      <w:r>
+        <w:t xml:space="preserve">como um </w:t>
+      </w:r>
+      <w:r>
+        <w:rPr>
+          <w:highlight w:val="yellow"/>
+        </w:rPr>
+        <w:t>livro</w:t>
+      </w:r>
+      <w:r>
+        <w:t xml:space="preserve"> pode </w:t>
+      </w:r>
+      <w:r>
+        <w:t xml:space="preserve">ser </w:t>
+      </w:r>
+      <w:r>
+        <w:t>escrito</w:t>
+      </w:r>
+      <w:r>
+        <w:t xml:space="preserve"> por vários </w:t>
+      </w:r>
+      <w:r>
+        <w:rPr>
+          <w:highlight w:val="yellow"/>
+        </w:rPr>
+        <w:t>autores</w:t>
+      </w:r>
+      <w:r>
+        <w:t xml:space="preserve">. Cada </w:t>
+      </w:r>
+      <w:r>
+        <w:rPr>
+          <w:highlight w:val="yellow"/>
+        </w:rPr>
+        <w:t>livro</w:t>
+      </w:r>
+      <w:r>
+        <w:t xml:space="preserve"> da </w:t>
+      </w:r>
+      <w:r>
+        <w:rPr>
+          <w:highlight w:val="yellow"/>
+        </w:rPr>
+        <w:t>biblioteca</w:t>
+      </w:r>
+      <w:r>
+        <w:t xml:space="preserve"> pertence a uma </w:t>
+      </w:r>
+      <w:r>
+        <w:rPr>
+          <w:highlight w:val="yellow"/>
+        </w:rPr>
+        <w:t>categoria</w:t>
+      </w:r>
+      <w:r>
+        <w:t xml:space="preserve">. A </w:t>
+      </w:r>
+      <w:r>
+        <w:rPr>
+          <w:highlight w:val="yellow"/>
+        </w:rPr>
+        <w:t>biblioteca</w:t>
+      </w:r>
+      <w:r>
+        <w:t xml:space="preserve"> deseja</w:t>
+      </w:r>
+      <w:r>
+        <w:t xml:space="preserve"> </w:t>
+      </w:r>
+      <w:r>
+        <w:t>manter</w:t>
+      </w:r>
+      <w:r>
+        <w:t xml:space="preserve"> um </w:t>
+      </w:r>
+      <w:r>
+        <w:rPr>
+          <w:highlight w:val="yellow"/>
+        </w:rPr>
+        <w:t>cadastro</w:t>
+      </w:r>
+      <w:r>
+        <w:t xml:space="preserve"> de todas as </w:t>
+      </w:r>
+      <w:r>
+        <w:rPr>
+          <w:highlight w:val="yellow"/>
+        </w:rPr>
+        <w:t>categorias</w:t>
+      </w:r>
+      <w:r>
+        <w:t xml:space="preserve"> </w:t>
+      </w:r>
+      <w:r>
+        <w:t>ex</w:t>
+      </w:r>
+      <w:r>
+        <w:t xml:space="preserve">istentes, com </w:t>
+      </w:r>
+      <w:r>
+        <w:rPr>
+          <w:highlight w:val="yellow"/>
+        </w:rPr>
+        <w:t>informações</w:t>
+      </w:r>
+      <w:r>
+        <w:t xml:space="preserve"> como: </w:t>
+      </w:r>
+      <w:r>
+        <w:rPr>
+          <w:highlight w:val="yellow"/>
+        </w:rPr>
+        <w:t>código da categoria</w:t>
+      </w:r>
+      <w:r>
+        <w:t xml:space="preserve"> e </w:t>
+      </w:r>
+      <w:r>
+        <w:rPr>
+          <w:highlight w:val="yellow"/>
+        </w:rPr>
+        <w:t>descrição</w:t>
+      </w:r>
+      <w:r>
+        <w:t xml:space="preserve">. Uma </w:t>
+      </w:r>
+      <w:r>
+        <w:rPr>
+          <w:highlight w:val="yellow"/>
+        </w:rPr>
+        <w:t>categoria</w:t>
+      </w:r>
+      <w:r>
+        <w:t xml:space="preserve"> </w:t>
+      </w:r>
+      <w:r>
+        <w:t xml:space="preserve">pode ter vários </w:t>
+      </w:r>
+      <w:r>
+        <w:rPr>
+          <w:highlight w:val="yellow"/>
+        </w:rPr>
+        <w:t>livros</w:t>
+      </w:r>
+      <w:r>
+        <w:t xml:space="preserve"> associados a ela.</w:t>
+      </w:r>
+    </w:p>
+    <w:p>
+      <w:pPr>
+        <w:pStyle w:val="SemEspaamento"/>
+        <w:jc w:val="both"/>
+      </w:pPr>
+    </w:p>
+    <w:p>
+      <w:pPr>
+        <w:ind w:firstLine="708"/>
+        <w:jc w:val="both"/>
+      </w:pPr>
+      <w:r>
+        <w:t xml:space="preserve">1.Destacar e filtrar os substantivos </w:t>
+      </w:r>
+    </w:p>
+    <w:p>
+      <w:pPr>
+        <w:pStyle w:val="PargrafodaLista"/>
+      </w:pPr>
+      <w:r>
+        <w:rPr>
+          <w:strike/>
+        </w:rPr>
+        <w:t>Biblioteca,</w:t>
+      </w:r>
+      <w:r>
+        <w:t xml:space="preserve"> </w:t>
+      </w:r>
+      <w:r>
+        <w:rPr>
+          <w:strike/>
+        </w:rPr>
+        <w:t>informações</w:t>
+      </w:r>
+      <w:r>
+        <w:t xml:space="preserve">, livros, </w:t>
+      </w:r>
+      <w:r>
+        <w:rPr>
+          <w:strike/>
+        </w:rPr>
+        <w:t>características</w:t>
+      </w:r>
+      <w:r>
+        <w:t xml:space="preserve">, ISBN, Título, ano, editora, autor, nome, nacionalidade, categoria, </w:t>
+      </w:r>
+      <w:r>
+        <w:rPr>
+          <w:strike/>
+        </w:rPr>
+        <w:t>cadastro</w:t>
+      </w:r>
+      <w:r>
+        <w:t>, código da categoria, descrição</w:t>
+      </w:r>
+    </w:p>
+    <w:p>
+      <w:pPr>
+        <w:pStyle w:val="PargrafodaLista"/>
+      </w:pPr>
+    </w:p>
+    <w:p>
+      <w:pPr>
+        <w:pStyle w:val="PargrafodaLista"/>
+        <w:rPr>
+          <w:color w:val="76923C" w:themeColor="accent3" w:themeShade="BF"/>
+        </w:rPr>
+      </w:pPr>
+      <w:r>
+        <w:rPr>
+          <w:color w:val="76923C" w:themeColor="accent3" w:themeShade="BF"/>
+        </w:rPr>
+        <w:t>livros, ISBN, Título, ano, editora, autor, nome, nacionalidade, categoria, código da categoria, descrição</w:t>
+      </w:r>
+    </w:p>
+    <w:p>
+      <w:pPr>
+        <w:autoSpaceDE w:val="0"/>
+        <w:autoSpaceDN w:val="0"/>
+        <w:adjustRightInd w:val="0"/>
+        <w:spacing w:after="0" w:line="240" w:lineRule="auto"/>
+        <w:ind w:left="705"/>
+        <w:jc w:val="both"/>
+        <w:rPr>
+          <w:color w:val="76923C" w:themeColor="accent3" w:themeShade="BF"/>
+        </w:rPr>
+      </w:pPr>
+      <w:r>
+        <w:rPr>
+          <w:color w:val="76923C" w:themeColor="accent3" w:themeShade="BF"/>
+        </w:rPr>
+        <w:t xml:space="preserve">2. Identificar Entidades e Atributos </w:t>
+      </w:r>
+    </w:p>
+    <w:p>
+      <w:pPr>
+        <w:pStyle w:val="PargrafodaLista"/>
+        <w:rPr>
+          <w:color w:val="76923C" w:themeColor="accent3" w:themeShade="BF"/>
+        </w:rPr>
+      </w:pPr>
+      <w:proofErr w:type="gramStart"/>
+      <w:r>
+        <w:rPr>
+          <w:color w:val="FFC000"/>
+        </w:rPr>
+        <w:lastRenderedPageBreak/>
+        <w:t>Livro</w:t>
+      </w:r>
+      <w:r>
+        <w:rPr>
+          <w:color w:val="76923C" w:themeColor="accent3" w:themeShade="BF"/>
+        </w:rPr>
+        <w:t>(</w:t>
+      </w:r>
+      <w:proofErr w:type="spellStart"/>
+      <w:proofErr w:type="gramEnd"/>
+      <w:r>
+        <w:rPr>
+          <w:color w:val="76923C" w:themeColor="accent3" w:themeShade="BF"/>
+        </w:rPr>
+        <w:t>titulo</w:t>
+      </w:r>
+      <w:proofErr w:type="spellEnd"/>
+      <w:r>
+        <w:rPr>
+          <w:color w:val="76923C" w:themeColor="accent3" w:themeShade="BF"/>
+        </w:rPr>
+        <w:t>, ano, ISBN</w:t>
+      </w:r>
+      <w:r>
+        <w:rPr>
+          <w:color w:val="76923C" w:themeColor="accent3" w:themeShade="BF"/>
+        </w:rPr>
+        <w:t>, editora</w:t>
+      </w:r>
+      <w:r>
+        <w:rPr>
+          <w:color w:val="76923C" w:themeColor="accent3" w:themeShade="BF"/>
+        </w:rPr>
+        <w:t>)</w:t>
+      </w:r>
+    </w:p>
+    <w:p>
+      <w:pPr>
+        <w:pStyle w:val="PargrafodaLista"/>
+        <w:rPr>
+          <w:color w:val="76923C" w:themeColor="accent3" w:themeShade="BF"/>
+        </w:rPr>
+      </w:pPr>
+      <w:r>
+        <w:rPr>
+          <w:color w:val="FFC000"/>
+        </w:rPr>
+        <w:t>Autor</w:t>
+      </w:r>
+      <w:r>
+        <w:rPr>
+          <w:color w:val="76923C" w:themeColor="accent3" w:themeShade="BF"/>
+        </w:rPr>
+        <w:t xml:space="preserve"> (nome, nacionalidade)</w:t>
+      </w:r>
+    </w:p>
+    <w:p>
+      <w:pPr>
+        <w:pStyle w:val="PargrafodaLista"/>
+        <w:rPr>
+          <w:color w:val="76923C" w:themeColor="accent3" w:themeShade="BF"/>
+        </w:rPr>
+      </w:pPr>
+      <w:r>
+        <w:rPr>
+          <w:color w:val="FFC000"/>
+        </w:rPr>
+        <w:t>Categoria</w:t>
+      </w:r>
+      <w:r>
+        <w:rPr>
+          <w:color w:val="76923C" w:themeColor="accent3" w:themeShade="BF"/>
+        </w:rPr>
+        <w:t xml:space="preserve"> (</w:t>
+      </w:r>
+      <w:proofErr w:type="spellStart"/>
+      <w:r>
+        <w:rPr>
+          <w:color w:val="76923C" w:themeColor="accent3" w:themeShade="BF"/>
+        </w:rPr>
+        <w:t>cod</w:t>
+      </w:r>
+      <w:proofErr w:type="spellEnd"/>
+      <w:r>
+        <w:rPr>
+          <w:color w:val="76923C" w:themeColor="accent3" w:themeShade="BF"/>
+        </w:rPr>
+        <w:t xml:space="preserve">, </w:t>
+      </w:r>
+      <w:proofErr w:type="spellStart"/>
+      <w:r>
+        <w:rPr>
+          <w:color w:val="76923C" w:themeColor="accent3" w:themeShade="BF"/>
+        </w:rPr>
+        <w:t>descricao</w:t>
+      </w:r>
+      <w:proofErr w:type="spellEnd"/>
+      <w:r>
+        <w:rPr>
+          <w:color w:val="76923C" w:themeColor="accent3" w:themeShade="BF"/>
+        </w:rPr>
+        <w:t>)</w:t>
+      </w:r>
+    </w:p>
+    <w:p>
+      <w:pPr>
+        <w:pStyle w:val="PargrafodaLista"/>
+        <w:rPr>
+          <w:color w:val="76923C" w:themeColor="accent3" w:themeShade="BF"/>
+        </w:rPr>
+      </w:pPr>
+    </w:p>
+    <w:p>
+      <w:pPr>
+        <w:autoSpaceDE w:val="0"/>
+        <w:autoSpaceDN w:val="0"/>
+        <w:adjustRightInd w:val="0"/>
+        <w:spacing w:after="0" w:line="240" w:lineRule="auto"/>
+        <w:ind w:left="705"/>
+        <w:jc w:val="both"/>
+        <w:rPr>
+          <w:color w:val="76923C" w:themeColor="accent3" w:themeShade="BF"/>
+        </w:rPr>
+      </w:pPr>
+      <w:r>
+        <w:rPr>
+          <w:color w:val="76923C" w:themeColor="accent3" w:themeShade="BF"/>
+        </w:rPr>
+        <w:t>3. Identificar e analisar os relacionamentos</w:t>
+      </w:r>
+    </w:p>
+    <w:p>
+      <w:pPr>
+        <w:pStyle w:val="PargrafodaLista"/>
+        <w:rPr>
+          <w:color w:val="76923C" w:themeColor="accent3" w:themeShade="BF"/>
+        </w:rPr>
+      </w:pPr>
+    </w:p>
+    <w:p>
+      <w:pPr>
+        <w:pStyle w:val="PargrafodaLista"/>
+        <w:rPr>
+          <w:color w:val="76923C" w:themeColor="accent3" w:themeShade="BF"/>
+        </w:rPr>
+      </w:pPr>
+      <w:r>
+        <w:rPr>
+          <w:color w:val="76923C" w:themeColor="accent3" w:themeShade="BF"/>
+        </w:rPr>
+        <w:t xml:space="preserve">Livro x </w:t>
+      </w:r>
+      <w:r>
+        <w:rPr>
+          <w:color w:val="76923C" w:themeColor="accent3" w:themeShade="BF"/>
+        </w:rPr>
+        <w:t xml:space="preserve">Autor </w:t>
+      </w:r>
+    </w:p>
+    <w:p>
+      <w:pPr>
+        <w:pStyle w:val="PargrafodaLista"/>
+        <w:rPr>
+          <w:color w:val="76923C" w:themeColor="accent3" w:themeShade="BF"/>
+        </w:rPr>
+      </w:pPr>
+      <w:r>
+        <w:rPr>
+          <w:color w:val="76923C" w:themeColor="accent3" w:themeShade="BF"/>
+        </w:rPr>
+        <w:t xml:space="preserve">      Um Livro tem </w:t>
+      </w:r>
+      <w:r>
+        <w:rPr>
+          <w:color w:val="FFC000"/>
+        </w:rPr>
+        <w:t xml:space="preserve">um ou vários </w:t>
+      </w:r>
+      <w:r>
+        <w:rPr>
+          <w:color w:val="76923C" w:themeColor="accent3" w:themeShade="BF"/>
+        </w:rPr>
+        <w:t xml:space="preserve">Autores </w:t>
+      </w:r>
+    </w:p>
+    <w:p>
+      <w:pPr>
+        <w:pStyle w:val="PargrafodaLista"/>
+        <w:rPr>
+          <w:color w:val="76923C" w:themeColor="accent3" w:themeShade="BF"/>
+        </w:rPr>
+      </w:pPr>
+      <w:r>
+        <w:rPr>
+          <w:color w:val="76923C" w:themeColor="accent3" w:themeShade="BF"/>
+        </w:rPr>
+        <w:t xml:space="preserve">      Um autor escreve </w:t>
+      </w:r>
+      <w:r>
+        <w:rPr>
+          <w:color w:val="FFC000"/>
+        </w:rPr>
+        <w:t xml:space="preserve">um ou vários </w:t>
+      </w:r>
+      <w:r>
+        <w:rPr>
+          <w:color w:val="76923C" w:themeColor="accent3" w:themeShade="BF"/>
+        </w:rPr>
+        <w:t xml:space="preserve">Livros </w:t>
+      </w:r>
+    </w:p>
+    <w:p>
+      <w:pPr>
+        <w:pStyle w:val="PargrafodaLista"/>
+        <w:rPr>
+          <w:color w:val="76923C" w:themeColor="accent3" w:themeShade="BF"/>
+        </w:rPr>
+      </w:pPr>
+    </w:p>
+    <w:p>
+      <w:pPr>
+        <w:pStyle w:val="PargrafodaLista"/>
+        <w:rPr>
+          <w:color w:val="76923C" w:themeColor="accent3" w:themeShade="BF"/>
+        </w:rPr>
+      </w:pPr>
+      <w:r>
+        <w:rPr>
+          <w:color w:val="76923C" w:themeColor="accent3" w:themeShade="BF"/>
+        </w:rPr>
+        <w:t>L</w:t>
+      </w:r>
+      <w:r>
+        <w:rPr>
+          <w:color w:val="76923C" w:themeColor="accent3" w:themeShade="BF"/>
+        </w:rPr>
+        <w:t xml:space="preserve">ivro x Categoria </w:t>
+      </w:r>
+    </w:p>
+    <w:p>
+      <w:pPr>
+        <w:pStyle w:val="PargrafodaLista"/>
+        <w:rPr>
+          <w:color w:val="76923C" w:themeColor="accent3" w:themeShade="BF"/>
+        </w:rPr>
+      </w:pPr>
+      <w:r>
+        <w:rPr>
+          <w:color w:val="76923C" w:themeColor="accent3" w:themeShade="BF"/>
+        </w:rPr>
+        <w:t xml:space="preserve">       Um Livro tem uma ou várias categorias</w:t>
+      </w:r>
+    </w:p>
+    <w:p>
+      <w:pPr>
+        <w:pStyle w:val="PargrafodaLista"/>
+        <w:rPr>
+          <w:color w:val="76923C" w:themeColor="accent3" w:themeShade="BF"/>
+        </w:rPr>
+      </w:pPr>
+      <w:r>
+        <w:rPr>
+          <w:color w:val="76923C" w:themeColor="accent3" w:themeShade="BF"/>
+        </w:rPr>
+        <w:t xml:space="preserve">       Uma Categoria pode estar associada a zero ou vários livros  </w:t>
+      </w:r>
+    </w:p>
+    <w:p>
+      <w:pPr>
+        <w:pStyle w:val="PargrafodaLista"/>
+        <w:rPr>
+          <w:color w:val="76923C" w:themeColor="accent3" w:themeShade="BF"/>
+        </w:rPr>
+      </w:pPr>
+    </w:p>
+    <w:p>
+      <w:pPr>
+        <w:pStyle w:val="PargrafodaLista"/>
+        <w:rPr>
+          <w:color w:val="76923C" w:themeColor="accent3" w:themeShade="BF"/>
+        </w:rPr>
+      </w:pPr>
+      <w:r>
+        <w:rPr>
+          <w:color w:val="76923C" w:themeColor="accent3" w:themeShade="BF"/>
+        </w:rPr>
+        <w:t xml:space="preserve">Autor x Categoria </w:t>
+      </w:r>
+    </w:p>
+    <w:p>
+      <w:pPr>
+        <w:pStyle w:val="PargrafodaLista"/>
+        <w:rPr>
+          <w:color w:val="76923C" w:themeColor="accent3" w:themeShade="BF"/>
+        </w:rPr>
+      </w:pPr>
+      <w:r>
+        <w:rPr>
+          <w:color w:val="76923C" w:themeColor="accent3" w:themeShade="BF"/>
+        </w:rPr>
+        <w:t xml:space="preserve">        Não tem relacionamento </w:t>
+      </w:r>
+    </w:p>
+    <w:p>
+      <w:pPr>
+        <w:pStyle w:val="PargrafodaLista"/>
+        <w:rPr>
+          <w:color w:val="76923C" w:themeColor="accent3" w:themeShade="BF"/>
+        </w:rPr>
+      </w:pPr>
+    </w:p>
+    <w:p>
+      <w:pPr>
+        <w:pStyle w:val="PargrafodaLista"/>
+        <w:rPr>
+          <w:color w:val="76923C" w:themeColor="accent3" w:themeShade="BF"/>
+        </w:rPr>
+      </w:pPr>
+      <w:r>
+        <w:rPr>
+          <w:color w:val="76923C" w:themeColor="accent3" w:themeShade="BF"/>
+        </w:rPr>
+        <w:t>4. Gerar o Diagrama Entidade-Relacionamento e Analisar/Identificar o tipo de cada atributo</w:t>
+      </w:r>
+    </w:p>
+    <w:p>
+      <w:pPr>
+        <w:pStyle w:val="PargrafodaLista"/>
+        <w:rPr>
+          <w:color w:val="76923C" w:themeColor="accent3" w:themeShade="BF"/>
+        </w:rPr>
+      </w:pPr>
+    </w:p>
+    <w:p>
+      <w:pPr>
+        <w:pStyle w:val="PargrafodaLista"/>
+        <w:rPr>
+          <w:color w:val="76923C" w:themeColor="accent3" w:themeShade="BF"/>
+        </w:rPr>
+      </w:pPr>
+      <w:r>
+        <w:rPr>
+          <w:noProof/>
+          <w:color w:val="76923C" w:themeColor="accent3" w:themeShade="BF"/>
+        </w:rPr>
+        <w:drawing>
+          <wp:inline distT="0" distB="0" distL="0" distR="0" wp14:anchorId="4CD08B19" wp14:editId="751F5149">
+            <wp:extent cx="3499320" cy="2164443"/>
+            <wp:effectExtent l="0" t="0" r="6350" b="7620"/>
+            <wp:docPr id="2" name="Imagem 2"/>
+            <wp:cNvGraphicFramePr>
+              <a:graphicFrameLocks xmlns:a="http://schemas.openxmlformats.org/drawingml/2006/main" noChangeAspect="1"/>
+            </wp:cNvGraphicFramePr>
+            <a:graphic xmlns:a="http://schemas.openxmlformats.org/drawingml/2006/main">
+              <a:graphicData uri="http://schemas.openxmlformats.org/drawingml/2006/picture">
+                <pic:pic xmlns:pic="http://schemas.openxmlformats.org/drawingml/2006/picture">
+                  <pic:nvPicPr>
+                    <pic:cNvPr id="1" name=""/>
+                    <pic:cNvPicPr/>
+                  </pic:nvPicPr>
+                  <pic:blipFill>
+                    <a:blip r:embed="rId9"/>
+                    <a:stretch>
+                      <a:fillRect/>
+                    </a:stretch>
+                  </pic:blipFill>
+                  <pic:spPr>
+                    <a:xfrm>
+                      <a:off x="0" y="0"/>
                       <a:ext cx="3515133" cy="2174224"/>
                     </a:xfrm>
                     <a:prstGeom prst="rect">
@@ -4187,6 +4387,7 @@
         <w:rPr>
           <w:strike/>
         </w:rPr>
+        <w:lastRenderedPageBreak/>
         <w:t>Firma</w:t>
       </w:r>
       <w:r>
@@ -4587,7 +4788,6 @@
         <w:rPr>
           <w:color w:val="76923C" w:themeColor="accent3" w:themeShade="BF"/>
         </w:rPr>
-        <w:lastRenderedPageBreak/>
         <w:t xml:space="preserve">Cliente </w:t>
       </w:r>
       <w:proofErr w:type="gramStart"/>
@@ -4830,7 +5030,7 @@
                     <pic:cNvPicPr/>
                   </pic:nvPicPr>
                   <pic:blipFill>
-                    <a:blip r:embed="rId8"/>
+                    <a:blip r:embed="rId10"/>
                     <a:stretch>
                       <a:fillRect/>
                     </a:stretch>

</xml_diff>